<commit_message>
Add Location to FACT, remove from DIM_Customer
</commit_message>
<xml_diff>
--- a/Business_Template_Anna_Levchenko.docx
+++ b/Business_Template_Anna_Levchenko.docx
@@ -1590,6 +1590,7 @@
         <w:ind w:left="720"/>
         <w:jc w:val="both"/>
       </w:pPr>
+      <w:proofErr w:type="spellStart"/>
       <w:r>
         <w:t>Model</w:t>
       </w:r>
@@ -1597,7 +1598,11 @@
         <w:t>_Y</w:t>
       </w:r>
       <w:r>
-        <w:t>ear: The year of production.</w:t>
+        <w:t>ear</w:t>
+      </w:r>
+      <w:proofErr w:type="spellEnd"/>
+      <w:r>
+        <w:t>: The year of production.</w:t>
       </w:r>
     </w:p>
     <w:p>
@@ -1699,7 +1704,15 @@
         <w:t xml:space="preserve"> </w:t>
       </w:r>
       <w:r>
-        <w:t xml:space="preserve">           TransactionID: The unique identifier of transaction. </w:t>
+        <w:t xml:space="preserve">           </w:t>
+      </w:r>
+      <w:proofErr w:type="spellStart"/>
+      <w:r>
+        <w:t>TransactionID</w:t>
+      </w:r>
+      <w:proofErr w:type="spellEnd"/>
+      <w:r>
+        <w:t xml:space="preserve">: The unique identifier of transaction. </w:t>
       </w:r>
     </w:p>
     <w:p>
@@ -1722,6 +1735,7 @@
         <w:pStyle w:val="BodyText"/>
         <w:ind w:left="720"/>
       </w:pPr>
+      <w:proofErr w:type="spellStart"/>
       <w:r>
         <w:t>S</w:t>
       </w:r>
@@ -1738,7 +1752,11 @@
         <w:t>_P</w:t>
       </w:r>
       <w:r>
-        <w:t>rice: The actual selling price of the</w:t>
+        <w:t>rice</w:t>
+      </w:r>
+      <w:proofErr w:type="spellEnd"/>
+      <w:r>
+        <w:t>: The actual selling price of the</w:t>
       </w:r>
       <w:r>
         <w:t xml:space="preserve"> car</w:t>
@@ -1760,7 +1778,15 @@
         <w:pStyle w:val="BodyText"/>
       </w:pPr>
       <w:r>
-        <w:t xml:space="preserve">            Customer_Passport: The unique identifier of customer.</w:t>
+        <w:t xml:space="preserve">            </w:t>
+      </w:r>
+      <w:proofErr w:type="spellStart"/>
+      <w:r>
+        <w:t>Customer_Passport</w:t>
+      </w:r>
+      <w:proofErr w:type="spellEnd"/>
+      <w:r>
+        <w:t>: The unique identifier of customer.</w:t>
       </w:r>
     </w:p>
     <w:p>
@@ -1862,6 +1888,7 @@
         <w:pStyle w:val="BodyText"/>
         <w:ind w:left="720"/>
       </w:pPr>
+      <w:proofErr w:type="spellStart"/>
       <w:r>
         <w:t>E</w:t>
       </w:r>
@@ -1869,7 +1896,11 @@
         <w:t>mployee</w:t>
       </w:r>
       <w:r>
-        <w:t>_id: The unique identifier of e</w:t>
+        <w:t>_id</w:t>
+      </w:r>
+      <w:proofErr w:type="spellEnd"/>
+      <w:r>
+        <w:t>: The unique identifier of e</w:t>
       </w:r>
       <w:r>
         <w:t>mployee</w:t>
@@ -1883,13 +1914,21 @@
         <w:pStyle w:val="BodyText"/>
       </w:pPr>
       <w:r>
-        <w:t xml:space="preserve">            E</w:t>
+        <w:t xml:space="preserve">            </w:t>
+      </w:r>
+      <w:proofErr w:type="spellStart"/>
+      <w:r>
+        <w:t>E</w:t>
       </w:r>
       <w:r>
         <w:t>mployee</w:t>
       </w:r>
       <w:r>
-        <w:t>_name: Name of customer</w:t>
+        <w:t>_name</w:t>
+      </w:r>
+      <w:proofErr w:type="spellEnd"/>
+      <w:r>
+        <w:t>: Name of customer</w:t>
       </w:r>
     </w:p>
     <w:p>
@@ -1897,12 +1936,14 @@
         <w:pStyle w:val="BodyText"/>
         <w:ind w:left="720"/>
       </w:pPr>
+      <w:proofErr w:type="spellStart"/>
       <w:r>
         <w:t>E</w:t>
       </w:r>
       <w:r>
         <w:t>mployee_phone</w:t>
       </w:r>
+      <w:proofErr w:type="spellEnd"/>
       <w:r>
         <w:t>: The phone of e</w:t>
       </w:r>
@@ -1923,8 +1964,13 @@
         <w:pStyle w:val="BodyText"/>
         <w:ind w:left="720"/>
       </w:pPr>
-      <w:r>
-        <w:t>Channel_ID: The unique identifier of channel.</w:t>
+      <w:proofErr w:type="spellStart"/>
+      <w:r>
+        <w:t>Channel_ID</w:t>
+      </w:r>
+      <w:proofErr w:type="spellEnd"/>
+      <w:r>
+        <w:t>: The unique identifier of channel.</w:t>
       </w:r>
     </w:p>
     <w:p>
@@ -1932,8 +1978,21 @@
         <w:pStyle w:val="BodyText"/>
         <w:ind w:left="720"/>
       </w:pPr>
-      <w:r>
-        <w:t>Channel_Type: Type of Channel (e.g., Online, Showroom, Event, Third_party)</w:t>
+      <w:proofErr w:type="spellStart"/>
+      <w:r>
+        <w:t>Channel_Type</w:t>
+      </w:r>
+      <w:proofErr w:type="spellEnd"/>
+      <w:r>
+        <w:t xml:space="preserve">: Type of Channel (e.g., Online, Showroom, Event, </w:t>
+      </w:r>
+      <w:proofErr w:type="spellStart"/>
+      <w:r>
+        <w:t>Third_party</w:t>
+      </w:r>
+      <w:proofErr w:type="spellEnd"/>
+      <w:r>
+        <w:t>)</w:t>
       </w:r>
     </w:p>
     <w:p>
@@ -1941,8 +2000,13 @@
         <w:pStyle w:val="BodyText"/>
         <w:ind w:left="720"/>
       </w:pPr>
-      <w:r>
-        <w:t>Channel_Description: Additional notes about the channel</w:t>
+      <w:proofErr w:type="spellStart"/>
+      <w:r>
+        <w:t>Channel_Description</w:t>
+      </w:r>
+      <w:proofErr w:type="spellEnd"/>
+      <w:r>
+        <w:t>: Additional notes about the channel</w:t>
       </w:r>
     </w:p>
     <w:p>
@@ -2096,8 +2160,13 @@
         <w:pStyle w:val="BodyText"/>
         <w:ind w:left="720"/>
       </w:pPr>
-      <w:r>
-        <w:t xml:space="preserve">Transaction_id: Unique identifier of transaction </w:t>
+      <w:proofErr w:type="spellStart"/>
+      <w:r>
+        <w:t>Transaction_id</w:t>
+      </w:r>
+      <w:proofErr w:type="spellEnd"/>
+      <w:r>
+        <w:t xml:space="preserve">: Unique identifier of transaction </w:t>
       </w:r>
     </w:p>
     <w:p>
@@ -2120,8 +2189,13 @@
         <w:pStyle w:val="BodyText"/>
         <w:ind w:left="720"/>
       </w:pPr>
-      <w:r>
-        <w:t>Payment_Method: the method of payment the price</w:t>
+      <w:proofErr w:type="spellStart"/>
+      <w:r>
+        <w:t>Payment_Method</w:t>
+      </w:r>
+      <w:proofErr w:type="spellEnd"/>
+      <w:r>
+        <w:t>: the method of payment the price</w:t>
       </w:r>
     </w:p>
     <w:p>
@@ -2147,16 +2221,29 @@
         <w:pStyle w:val="BodyText"/>
         <w:ind w:left="720"/>
       </w:pPr>
-      <w:r>
-        <w:t>Customer_id: The unique identifier of customer.</w:t>
-      </w:r>
-    </w:p>
-    <w:p>
-      <w:pPr>
-        <w:pStyle w:val="BodyText"/>
-      </w:pPr>
-      <w:r>
-        <w:t xml:space="preserve">            Customer_name: Name of customer</w:t>
+      <w:proofErr w:type="spellStart"/>
+      <w:r>
+        <w:t>Customer_id</w:t>
+      </w:r>
+      <w:proofErr w:type="spellEnd"/>
+      <w:r>
+        <w:t>: The unique identifier of customer.</w:t>
+      </w:r>
+    </w:p>
+    <w:p>
+      <w:pPr>
+        <w:pStyle w:val="BodyText"/>
+      </w:pPr>
+      <w:r>
+        <w:t xml:space="preserve">            </w:t>
+      </w:r>
+      <w:proofErr w:type="spellStart"/>
+      <w:r>
+        <w:t>Customer_name</w:t>
+      </w:r>
+      <w:proofErr w:type="spellEnd"/>
+      <w:r>
+        <w:t>: Name of customer</w:t>
       </w:r>
     </w:p>
     <w:p>
@@ -2164,8 +2251,13 @@
         <w:pStyle w:val="BodyText"/>
         <w:ind w:left="720"/>
       </w:pPr>
-      <w:r>
-        <w:t>Customer_age: The age of customer</w:t>
+      <w:proofErr w:type="spellStart"/>
+      <w:r>
+        <w:t>Customer_age</w:t>
+      </w:r>
+      <w:proofErr w:type="spellEnd"/>
+      <w:r>
+        <w:t>: The age of customer</w:t>
       </w:r>
     </w:p>
     <w:p>
@@ -2181,8 +2273,13 @@
         <w:pStyle w:val="BodyText"/>
         <w:ind w:left="720"/>
       </w:pPr>
-      <w:r>
-        <w:t xml:space="preserve">P_Code: </w:t>
+      <w:proofErr w:type="spellStart"/>
+      <w:r>
+        <w:t>P_Code</w:t>
+      </w:r>
+      <w:proofErr w:type="spellEnd"/>
+      <w:r>
+        <w:t xml:space="preserve">: </w:t>
       </w:r>
       <w:proofErr w:type="gramStart"/>
       <w:r>
@@ -2232,6 +2329,7 @@
         <w:pStyle w:val="BodyText"/>
         <w:ind w:left="720"/>
       </w:pPr>
+      <w:proofErr w:type="spellStart"/>
       <w:r>
         <w:t>E</w:t>
       </w:r>
@@ -2239,7 +2337,11 @@
         <w:t>mpl</w:t>
       </w:r>
       <w:r>
-        <w:t>_id: The unique identifier of e</w:t>
+        <w:t>_id</w:t>
+      </w:r>
+      <w:proofErr w:type="spellEnd"/>
+      <w:r>
+        <w:t>: The unique identifier of e</w:t>
       </w:r>
       <w:r>
         <w:t>mployee</w:t>
@@ -2253,13 +2355,21 @@
         <w:pStyle w:val="BodyText"/>
       </w:pPr>
       <w:r>
-        <w:t xml:space="preserve">            E</w:t>
+        <w:t xml:space="preserve">            </w:t>
+      </w:r>
+      <w:proofErr w:type="spellStart"/>
+      <w:r>
+        <w:t>E</w:t>
       </w:r>
       <w:r>
         <w:t>mpl</w:t>
       </w:r>
       <w:r>
-        <w:t>_name: Name of customer</w:t>
+        <w:t>_name</w:t>
+      </w:r>
+      <w:proofErr w:type="spellEnd"/>
+      <w:r>
+        <w:t>: Name of customer</w:t>
       </w:r>
     </w:p>
     <w:p>
@@ -2267,6 +2377,7 @@
         <w:pStyle w:val="BodyText"/>
         <w:ind w:left="720"/>
       </w:pPr>
+      <w:proofErr w:type="spellStart"/>
       <w:r>
         <w:t>E</w:t>
       </w:r>
@@ -2274,7 +2385,11 @@
         <w:t>mpl</w:t>
       </w:r>
       <w:r>
-        <w:t>_email: The email of e</w:t>
+        <w:t>_email</w:t>
+      </w:r>
+      <w:proofErr w:type="spellEnd"/>
+      <w:r>
+        <w:t>: The email of e</w:t>
       </w:r>
       <w:r>
         <w:t>mployee</w:t>
@@ -2343,7 +2458,15 @@
         <w:t>The grain of this data is at the level of individual transactions for electric vehicles. Each row represents a single transaction with specific details, such as the vehicle's VIN</w:t>
       </w:r>
       <w:r>
-        <w:t xml:space="preserve"> (unique indentifier)</w:t>
+        <w:t xml:space="preserve"> (unique </w:t>
+      </w:r>
+      <w:proofErr w:type="spellStart"/>
+      <w:r>
+        <w:t>indentifier</w:t>
+      </w:r>
+      <w:proofErr w:type="spellEnd"/>
+      <w:r>
+        <w:t>)</w:t>
       </w:r>
       <w:r>
         <w:t>, selling price, date, customer details, and the employee handling the transaction. This grain allows analysis at a transactional level, enabling insights such as sales trends, customer behavior, and employee performance.</w:t>
@@ -2839,6 +2962,7 @@
             <w:pPr>
               <w:pStyle w:val="BodyText"/>
             </w:pPr>
+            <w:proofErr w:type="spellStart"/>
             <w:r>
               <w:t>T</w:t>
             </w:r>
@@ -2854,6 +2978,7 @@
             <w:r>
               <w:t>d</w:t>
             </w:r>
+            <w:proofErr w:type="spellEnd"/>
           </w:p>
         </w:tc>
         <w:tc>
@@ -2995,6 +3120,7 @@
             <w:pPr>
               <w:pStyle w:val="BodyText"/>
             </w:pPr>
+            <w:proofErr w:type="spellStart"/>
             <w:r>
               <w:t>T</w:t>
             </w:r>
@@ -3007,6 +3133,7 @@
             <w:r>
               <w:t>ate</w:t>
             </w:r>
+            <w:proofErr w:type="spellEnd"/>
           </w:p>
         </w:tc>
         <w:tc>
@@ -3048,9 +3175,11 @@
             <w:pPr>
               <w:pStyle w:val="BodyText"/>
             </w:pPr>
+            <w:proofErr w:type="spellStart"/>
             <w:r>
               <w:t>Payment_Method</w:t>
             </w:r>
+            <w:proofErr w:type="spellEnd"/>
           </w:p>
         </w:tc>
         <w:tc>
@@ -3092,6 +3221,7 @@
             <w:pPr>
               <w:pStyle w:val="BodyText"/>
             </w:pPr>
+            <w:proofErr w:type="spellStart"/>
             <w:r>
               <w:t>Customer_id</w:t>
             </w:r>
@@ -3101,6 +3231,7 @@
             <w:r>
               <w:t>FK</w:t>
             </w:r>
+            <w:proofErr w:type="spellEnd"/>
           </w:p>
         </w:tc>
         <w:tc>
@@ -3198,8 +3329,13 @@
             <w:pPr>
               <w:pStyle w:val="BodyText"/>
             </w:pPr>
-            <w:r>
-              <w:t xml:space="preserve">Channel_id_FK </w:t>
+            <w:proofErr w:type="spellStart"/>
+            <w:r>
+              <w:t>Channel_id_FK</w:t>
+            </w:r>
+            <w:proofErr w:type="spellEnd"/>
+            <w:r>
+              <w:t xml:space="preserve"> </w:t>
             </w:r>
           </w:p>
         </w:tc>
@@ -3229,6 +3365,76 @@
             </w:pPr>
             <w:r>
               <w:t>Text</w:t>
+            </w:r>
+          </w:p>
+        </w:tc>
+      </w:tr>
+      <w:tr>
+        <w:trPr>
+          <w:trHeight w:val="50"/>
+        </w:trPr>
+        <w:tc>
+          <w:tcPr>
+            <w:tcW w:w="3073" w:type="dxa"/>
+            <w:tcBorders>
+              <w:top w:val="single" w:sz="4" w:space="0" w:color="76CDD8"/>
+              <w:left w:val="single" w:sz="4" w:space="0" w:color="76CDD8"/>
+              <w:bottom w:val="single" w:sz="4" w:space="0" w:color="76CDD8"/>
+              <w:right w:val="single" w:sz="4" w:space="0" w:color="76CDD8"/>
+            </w:tcBorders>
+          </w:tcPr>
+          <w:p>
+            <w:pPr>
+              <w:pStyle w:val="BodyText"/>
+            </w:pPr>
+            <w:proofErr w:type="spellStart"/>
+            <w:r>
+              <w:t>Postal_code_FK</w:t>
+            </w:r>
+            <w:proofErr w:type="spellEnd"/>
+          </w:p>
+        </w:tc>
+        <w:tc>
+          <w:tcPr>
+            <w:tcW w:w="3330" w:type="dxa"/>
+            <w:tcBorders>
+              <w:top w:val="single" w:sz="4" w:space="0" w:color="76CDD8"/>
+              <w:left w:val="single" w:sz="4" w:space="0" w:color="76CDD8"/>
+              <w:bottom w:val="single" w:sz="4" w:space="0" w:color="76CDD8"/>
+              <w:right w:val="single" w:sz="4" w:space="0" w:color="76CDD8"/>
+            </w:tcBorders>
+          </w:tcPr>
+          <w:p>
+            <w:pPr>
+              <w:pStyle w:val="BodyText"/>
+            </w:pPr>
+            <w:r>
+              <w:t xml:space="preserve">Unique </w:t>
+            </w:r>
+            <w:r>
+              <w:t>location</w:t>
+            </w:r>
+            <w:r>
+              <w:t xml:space="preserve"> identifier</w:t>
+            </w:r>
+          </w:p>
+        </w:tc>
+        <w:tc>
+          <w:tcPr>
+            <w:tcW w:w="2790" w:type="dxa"/>
+            <w:tcBorders>
+              <w:top w:val="single" w:sz="4" w:space="0" w:color="76CDD8"/>
+              <w:left w:val="single" w:sz="4" w:space="0" w:color="76CDD8"/>
+              <w:bottom w:val="single" w:sz="4" w:space="0" w:color="76CDD8"/>
+              <w:right w:val="single" w:sz="4" w:space="0" w:color="76CDD8"/>
+            </w:tcBorders>
+          </w:tcPr>
+          <w:p>
+            <w:pPr>
+              <w:pStyle w:val="BodyText"/>
+            </w:pPr>
+            <w:r>
+              <w:t>Int</w:t>
             </w:r>
           </w:p>
         </w:tc>
@@ -3252,7 +3458,7 @@
     </w:p>
     <w:tbl>
       <w:tblPr>
-        <w:tblW w:w="8550" w:type="dxa"/>
+        <w:tblW w:w="9450" w:type="dxa"/>
         <w:tblInd w:w="-5" w:type="dxa"/>
         <w:tblBorders>
           <w:top w:val="single" w:sz="4" w:space="0" w:color="76CDD8"/>
@@ -3273,8 +3479,9 @@
         <w:gridCol w:w="810"/>
         <w:gridCol w:w="1080"/>
         <w:gridCol w:w="1080"/>
+        <w:gridCol w:w="1170"/>
+        <w:gridCol w:w="990"/>
         <w:gridCol w:w="810"/>
-        <w:gridCol w:w="1260"/>
       </w:tblGrid>
       <w:tr>
         <w:trPr>
@@ -3298,6 +3505,7 @@
                 <w:szCs w:val="18"/>
               </w:rPr>
             </w:pPr>
+            <w:proofErr w:type="spellStart"/>
             <w:r>
               <w:rPr>
                 <w:b/>
@@ -3305,6 +3513,7 @@
               </w:rPr>
               <w:t>Transaction_id</w:t>
             </w:r>
+            <w:proofErr w:type="spellEnd"/>
           </w:p>
         </w:tc>
         <w:tc>
@@ -3350,6 +3559,7 @@
                 <w:color w:val="464547"/>
               </w:rPr>
             </w:pPr>
+            <w:proofErr w:type="spellStart"/>
             <w:r>
               <w:rPr>
                 <w:rFonts w:ascii="Trebuchet MS" w:hAnsi="Trebuchet MS"/>
@@ -3359,6 +3569,7 @@
               </w:rPr>
               <w:t>Custo</w:t>
             </w:r>
+            <w:proofErr w:type="spellEnd"/>
           </w:p>
           <w:p>
             <w:pPr>
@@ -3369,6 +3580,7 @@
                 <w:bCs/>
               </w:rPr>
             </w:pPr>
+            <w:proofErr w:type="spellStart"/>
             <w:r>
               <w:rPr>
                 <w:rFonts w:ascii="Trebuchet MS" w:hAnsi="Trebuchet MS"/>
@@ -3378,6 +3590,7 @@
               </w:rPr>
               <w:t>mer_id_FK</w:t>
             </w:r>
+            <w:proofErr w:type="spellEnd"/>
           </w:p>
         </w:tc>
         <w:tc>
@@ -3426,6 +3639,7 @@
                 <w:szCs w:val="18"/>
               </w:rPr>
             </w:pPr>
+            <w:proofErr w:type="spellStart"/>
             <w:r>
               <w:rPr>
                 <w:b/>
@@ -3440,6 +3654,7 @@
               </w:rPr>
               <w:t>Date</w:t>
             </w:r>
+            <w:proofErr w:type="spellEnd"/>
           </w:p>
         </w:tc>
         <w:tc>
@@ -3457,6 +3672,7 @@
                 <w:bCs/>
               </w:rPr>
             </w:pPr>
+            <w:proofErr w:type="spellStart"/>
             <w:r>
               <w:rPr>
                 <w:b/>
@@ -3464,11 +3680,12 @@
               </w:rPr>
               <w:t>Payment_Method</w:t>
             </w:r>
-          </w:p>
-        </w:tc>
-        <w:tc>
-          <w:tcPr>
-            <w:tcW w:w="810" w:type="dxa"/>
+            <w:proofErr w:type="spellEnd"/>
+          </w:p>
+        </w:tc>
+        <w:tc>
+          <w:tcPr>
+            <w:tcW w:w="1170" w:type="dxa"/>
             <w:shd w:val="clear" w:color="auto" w:fill="76CDD8"/>
           </w:tcPr>
           <w:p>
@@ -3492,7 +3709,7 @@
         </w:tc>
         <w:tc>
           <w:tcPr>
-            <w:tcW w:w="1260" w:type="dxa"/>
+            <w:tcW w:w="990" w:type="dxa"/>
             <w:shd w:val="clear" w:color="auto" w:fill="76CDD8"/>
           </w:tcPr>
           <w:p>
@@ -3505,6 +3722,7 @@
                 <w:bCs/>
               </w:rPr>
             </w:pPr>
+            <w:proofErr w:type="spellStart"/>
             <w:r>
               <w:rPr>
                 <w:b/>
@@ -3512,6 +3730,33 @@
               </w:rPr>
               <w:t>Channel_id_FK</w:t>
             </w:r>
+            <w:proofErr w:type="spellEnd"/>
+          </w:p>
+        </w:tc>
+        <w:tc>
+          <w:tcPr>
+            <w:tcW w:w="810" w:type="dxa"/>
+            <w:shd w:val="clear" w:color="auto" w:fill="76CDD8"/>
+          </w:tcPr>
+          <w:p>
+            <w:pPr>
+              <w:pStyle w:val="BodyText"/>
+              <w:widowControl w:val="0"/>
+              <w:spacing w:line="360" w:lineRule="auto"/>
+              <w:rPr>
+                <w:b/>
+                <w:bCs/>
+              </w:rPr>
+            </w:pPr>
+            <w:proofErr w:type="spellStart"/>
+            <w:r>
+              <w:rPr>
+                <w:b/>
+                <w:bCs/>
+              </w:rPr>
+              <w:t>Postal_code_FK</w:t>
+            </w:r>
+            <w:proofErr w:type="spellEnd"/>
           </w:p>
         </w:tc>
       </w:tr>
@@ -3601,6 +3846,35 @@
         </w:tc>
         <w:tc>
           <w:tcPr>
+            <w:tcW w:w="1170" w:type="dxa"/>
+          </w:tcPr>
+          <w:p>
+            <w:pPr>
+              <w:pStyle w:val="BodyText"/>
+            </w:pPr>
+            <w:r>
+              <w:t>F25</w:t>
+            </w:r>
+          </w:p>
+        </w:tc>
+        <w:tc>
+          <w:tcPr>
+            <w:tcW w:w="990" w:type="dxa"/>
+          </w:tcPr>
+          <w:p>
+            <w:pPr>
+              <w:pStyle w:val="BodyText"/>
+            </w:pPr>
+            <w:r>
+              <w:t>CH00</w:t>
+            </w:r>
+            <w:r>
+              <w:t>07802</w:t>
+            </w:r>
+          </w:p>
+        </w:tc>
+        <w:tc>
+          <w:tcPr>
             <w:tcW w:w="810" w:type="dxa"/>
           </w:tcPr>
           <w:p>
@@ -3608,23 +3882,7 @@
               <w:pStyle w:val="BodyText"/>
             </w:pPr>
             <w:r>
-              <w:t>F25</w:t>
-            </w:r>
-          </w:p>
-        </w:tc>
-        <w:tc>
-          <w:tcPr>
-            <w:tcW w:w="1260" w:type="dxa"/>
-          </w:tcPr>
-          <w:p>
-            <w:pPr>
-              <w:pStyle w:val="BodyText"/>
-            </w:pPr>
-            <w:r>
-              <w:t>CH00</w:t>
-            </w:r>
-            <w:r>
-              <w:t>07802</w:t>
+              <w:t>98125</w:t>
             </w:r>
           </w:p>
         </w:tc>
@@ -3717,6 +3975,29 @@
         </w:tc>
         <w:tc>
           <w:tcPr>
+            <w:tcW w:w="1170" w:type="dxa"/>
+          </w:tcPr>
+          <w:p>
+            <w:pPr>
+              <w:pStyle w:val="BodyText"/>
+            </w:pPr>
+            <w:r>
+              <w:t>F02</w:t>
+            </w:r>
+          </w:p>
+        </w:tc>
+        <w:tc>
+          <w:tcPr>
+            <w:tcW w:w="990" w:type="dxa"/>
+          </w:tcPr>
+          <w:p>
+            <w:pPr>
+              <w:pStyle w:val="BodyText"/>
+            </w:pPr>
+          </w:p>
+        </w:tc>
+        <w:tc>
+          <w:tcPr>
             <w:tcW w:w="810" w:type="dxa"/>
           </w:tcPr>
           <w:p>
@@ -3724,18 +4005,8 @@
               <w:pStyle w:val="BodyText"/>
             </w:pPr>
             <w:r>
-              <w:t>F02</w:t>
-            </w:r>
-          </w:p>
-        </w:tc>
-        <w:tc>
-          <w:tcPr>
-            <w:tcW w:w="1260" w:type="dxa"/>
-          </w:tcPr>
-          <w:p>
-            <w:pPr>
-              <w:pStyle w:val="BodyText"/>
-            </w:pPr>
+              <w:t>1098125</w:t>
+            </w:r>
           </w:p>
         </w:tc>
       </w:tr>
@@ -3956,12 +4227,14 @@
             <w:pPr>
               <w:pStyle w:val="BodyText"/>
             </w:pPr>
+            <w:proofErr w:type="spellStart"/>
             <w:r>
               <w:t>Vechile_</w:t>
             </w:r>
             <w:r>
               <w:t>Producer</w:t>
             </w:r>
+            <w:proofErr w:type="spellEnd"/>
           </w:p>
         </w:tc>
         <w:tc>
@@ -4003,12 +4276,14 @@
             <w:pPr>
               <w:pStyle w:val="BodyText"/>
             </w:pPr>
+            <w:proofErr w:type="spellStart"/>
             <w:r>
               <w:t>Vechile_</w:t>
             </w:r>
             <w:r>
               <w:t>Model</w:t>
             </w:r>
+            <w:proofErr w:type="spellEnd"/>
           </w:p>
         </w:tc>
         <w:tc>
@@ -4050,12 +4325,14 @@
             <w:pPr>
               <w:pStyle w:val="BodyText"/>
             </w:pPr>
+            <w:proofErr w:type="spellStart"/>
             <w:r>
               <w:t>Vechile_</w:t>
             </w:r>
             <w:r>
               <w:t>Year</w:t>
             </w:r>
+            <w:proofErr w:type="spellEnd"/>
           </w:p>
         </w:tc>
         <w:tc>
@@ -4097,12 +4374,15 @@
             <w:pPr>
               <w:pStyle w:val="BodyText"/>
             </w:pPr>
-            <w:r>
+            <w:proofErr w:type="spellStart"/>
+            <w:r>
+              <w:lastRenderedPageBreak/>
               <w:t>Vechile_</w:t>
             </w:r>
             <w:r>
               <w:t>Electric_Type</w:t>
             </w:r>
+            <w:proofErr w:type="spellEnd"/>
           </w:p>
         </w:tc>
         <w:tc>
@@ -4144,13 +4424,14 @@
             <w:pPr>
               <w:pStyle w:val="BodyText"/>
             </w:pPr>
-            <w:r>
-              <w:lastRenderedPageBreak/>
+            <w:proofErr w:type="spellStart"/>
+            <w:r>
               <w:t>Vechile_</w:t>
             </w:r>
             <w:r>
               <w:t>Electric_Range</w:t>
             </w:r>
+            <w:proofErr w:type="spellEnd"/>
           </w:p>
         </w:tc>
         <w:tc>
@@ -4195,12 +4476,14 @@
             <w:pPr>
               <w:pStyle w:val="BodyText"/>
             </w:pPr>
+            <w:proofErr w:type="spellStart"/>
             <w:r>
               <w:t>Vechile_</w:t>
             </w:r>
             <w:r>
               <w:t>Type_CAFV</w:t>
             </w:r>
+            <w:proofErr w:type="spellEnd"/>
           </w:p>
         </w:tc>
         <w:tc>
@@ -4242,12 +4525,14 @@
             <w:pPr>
               <w:pStyle w:val="BodyText"/>
             </w:pPr>
+            <w:proofErr w:type="spellStart"/>
             <w:r>
               <w:t>Vechile_</w:t>
             </w:r>
             <w:r>
               <w:t>Color</w:t>
             </w:r>
+            <w:proofErr w:type="spellEnd"/>
           </w:p>
         </w:tc>
         <w:tc>
@@ -4289,12 +4574,14 @@
             <w:pPr>
               <w:pStyle w:val="BodyText"/>
             </w:pPr>
+            <w:proofErr w:type="spellStart"/>
             <w:r>
               <w:t>Vechile_</w:t>
             </w:r>
             <w:r>
               <w:t>Transmission</w:t>
             </w:r>
+            <w:proofErr w:type="spellEnd"/>
           </w:p>
         </w:tc>
         <w:tc>
@@ -4478,9 +4765,11 @@
                 <w:szCs w:val="18"/>
               </w:rPr>
             </w:pPr>
+            <w:proofErr w:type="spellStart"/>
             <w:r>
               <w:t>Electric_Type</w:t>
             </w:r>
+            <w:proofErr w:type="spellEnd"/>
           </w:p>
         </w:tc>
         <w:tc>
@@ -4495,9 +4784,11 @@
               <w:spacing w:line="360" w:lineRule="auto"/>
               <w:jc w:val="center"/>
             </w:pPr>
+            <w:proofErr w:type="spellStart"/>
             <w:r>
               <w:t>Electric_Range</w:t>
             </w:r>
+            <w:proofErr w:type="spellEnd"/>
           </w:p>
         </w:tc>
         <w:tc>
@@ -4516,9 +4807,11 @@
                 <w:bCs/>
               </w:rPr>
             </w:pPr>
+            <w:proofErr w:type="spellStart"/>
             <w:r>
               <w:t>Type_CAFV</w:t>
             </w:r>
+            <w:proofErr w:type="spellEnd"/>
           </w:p>
         </w:tc>
         <w:tc>
@@ -4970,6 +5263,7 @@
             <w:pPr>
               <w:pStyle w:val="BodyText"/>
             </w:pPr>
+            <w:proofErr w:type="spellStart"/>
             <w:r>
               <w:t>Customer_</w:t>
             </w:r>
@@ -4979,6 +5273,7 @@
             <w:r>
               <w:t>d</w:t>
             </w:r>
+            <w:proofErr w:type="spellEnd"/>
           </w:p>
         </w:tc>
         <w:tc>
@@ -5020,6 +5315,7 @@
             <w:pPr>
               <w:pStyle w:val="BodyText"/>
             </w:pPr>
+            <w:proofErr w:type="spellStart"/>
             <w:r>
               <w:t>Customer</w:t>
             </w:r>
@@ -5032,6 +5328,7 @@
             <w:r>
               <w:t>port</w:t>
             </w:r>
+            <w:proofErr w:type="spellEnd"/>
           </w:p>
         </w:tc>
         <w:tc>
@@ -5073,9 +5370,11 @@
             <w:pPr>
               <w:pStyle w:val="BodyText"/>
             </w:pPr>
+            <w:proofErr w:type="spellStart"/>
             <w:r>
               <w:t>Customer_Name</w:t>
             </w:r>
+            <w:proofErr w:type="spellEnd"/>
           </w:p>
         </w:tc>
         <w:tc>
@@ -5117,12 +5416,14 @@
             <w:pPr>
               <w:pStyle w:val="BodyText"/>
             </w:pPr>
+            <w:proofErr w:type="spellStart"/>
             <w:r>
               <w:t>Customer_</w:t>
             </w:r>
             <w:r>
               <w:t>Gender</w:t>
             </w:r>
+            <w:proofErr w:type="spellEnd"/>
           </w:p>
         </w:tc>
         <w:tc>
@@ -5164,9 +5465,11 @@
             <w:pPr>
               <w:pStyle w:val="BodyText"/>
             </w:pPr>
+            <w:proofErr w:type="spellStart"/>
             <w:r>
               <w:t>Customer_Age</w:t>
             </w:r>
+            <w:proofErr w:type="spellEnd"/>
           </w:p>
         </w:tc>
         <w:tc>
@@ -5179,56 +5482,6 @@
             </w:pPr>
             <w:r>
               <w:t>Age of the customer</w:t>
-            </w:r>
-          </w:p>
-        </w:tc>
-        <w:tc>
-          <w:tcPr>
-            <w:tcW w:w="2790" w:type="dxa"/>
-          </w:tcPr>
-          <w:p>
-            <w:pPr>
-              <w:pStyle w:val="BodyText"/>
-            </w:pPr>
-            <w:r>
-              <w:t>Int</w:t>
-            </w:r>
-          </w:p>
-        </w:tc>
-      </w:tr>
-      <w:tr>
-        <w:trPr>
-          <w:trHeight w:val="50"/>
-        </w:trPr>
-        <w:tc>
-          <w:tcPr>
-            <w:tcW w:w="3073" w:type="dxa"/>
-          </w:tcPr>
-          <w:p>
-            <w:pPr>
-              <w:pStyle w:val="BodyText"/>
-            </w:pPr>
-            <w:r>
-              <w:t>Postal_code_FK</w:t>
-            </w:r>
-          </w:p>
-        </w:tc>
-        <w:tc>
-          <w:tcPr>
-            <w:tcW w:w="3330" w:type="dxa"/>
-          </w:tcPr>
-          <w:p>
-            <w:pPr>
-              <w:pStyle w:val="BodyText"/>
-            </w:pPr>
-            <w:r>
-              <w:t xml:space="preserve">Unique </w:t>
-            </w:r>
-            <w:r>
-              <w:t>location</w:t>
-            </w:r>
-            <w:r>
-              <w:t xml:space="preserve"> identifier</w:t>
             </w:r>
           </w:p>
         </w:tc>
@@ -5265,7 +5518,7 @@
     </w:p>
     <w:tbl>
       <w:tblPr>
-        <w:tblW w:w="9810" w:type="dxa"/>
+        <w:tblW w:w="8100" w:type="dxa"/>
         <w:tblInd w:w="-5" w:type="dxa"/>
         <w:tblBorders>
           <w:top w:val="single" w:sz="4" w:space="0" w:color="76CDD8"/>
@@ -5284,7 +5537,6 @@
         <w:gridCol w:w="1710"/>
         <w:gridCol w:w="1260"/>
         <w:gridCol w:w="1710"/>
-        <w:gridCol w:w="1710"/>
       </w:tblGrid>
       <w:tr>
         <w:trPr>
@@ -5302,12 +5554,14 @@
               <w:spacing w:line="360" w:lineRule="auto"/>
               <w:jc w:val="center"/>
             </w:pPr>
+            <w:proofErr w:type="spellStart"/>
             <w:r>
               <w:t>Customer_</w:t>
             </w:r>
             <w:r>
               <w:t>ID</w:t>
             </w:r>
+            <w:proofErr w:type="spellEnd"/>
           </w:p>
         </w:tc>
         <w:tc>
@@ -5327,12 +5581,14 @@
                 <w:szCs w:val="18"/>
               </w:rPr>
             </w:pPr>
+            <w:proofErr w:type="spellStart"/>
             <w:r>
               <w:t>Customer_Pass</w:t>
             </w:r>
             <w:r>
               <w:t>port</w:t>
             </w:r>
+            <w:proofErr w:type="spellEnd"/>
           </w:p>
         </w:tc>
         <w:tc>
@@ -5352,9 +5608,11 @@
                 <w:szCs w:val="18"/>
               </w:rPr>
             </w:pPr>
+            <w:proofErr w:type="spellStart"/>
             <w:r>
               <w:t>Customer_Name</w:t>
             </w:r>
+            <w:proofErr w:type="spellEnd"/>
           </w:p>
         </w:tc>
         <w:tc>
@@ -5374,12 +5632,11 @@
                 <w:szCs w:val="18"/>
               </w:rPr>
             </w:pPr>
-            <w:r>
-              <w:t>Customer_</w:t>
-            </w:r>
-            <w:r>
-              <w:t>Gender</w:t>
-            </w:r>
+            <w:proofErr w:type="spellStart"/>
+            <w:r>
+              <w:t>Customer_Gender</w:t>
+            </w:r>
+            <w:proofErr w:type="spellEnd"/>
           </w:p>
         </w:tc>
         <w:tc>
@@ -5399,26 +5656,11 @@
                 <w:szCs w:val="18"/>
               </w:rPr>
             </w:pPr>
+            <w:proofErr w:type="spellStart"/>
             <w:r>
               <w:t>Customer_Age</w:t>
             </w:r>
-          </w:p>
-        </w:tc>
-        <w:tc>
-          <w:tcPr>
-            <w:tcW w:w="1710" w:type="dxa"/>
-            <w:shd w:val="clear" w:color="auto" w:fill="76CDD8"/>
-          </w:tcPr>
-          <w:p>
-            <w:pPr>
-              <w:pStyle w:val="BodyText"/>
-              <w:widowControl w:val="0"/>
-              <w:spacing w:line="360" w:lineRule="auto"/>
-              <w:jc w:val="center"/>
-            </w:pPr>
-            <w:r>
-              <w:t>Postal_code_FK</w:t>
-            </w:r>
+            <w:proofErr w:type="spellEnd"/>
           </w:p>
         </w:tc>
       </w:tr>
@@ -5485,19 +5727,6 @@
             </w:r>
           </w:p>
         </w:tc>
-        <w:tc>
-          <w:tcPr>
-            <w:tcW w:w="1710" w:type="dxa"/>
-          </w:tcPr>
-          <w:p>
-            <w:pPr>
-              <w:pStyle w:val="BodyText"/>
-            </w:pPr>
-            <w:r>
-              <w:t>98125</w:t>
-            </w:r>
-          </w:p>
-        </w:tc>
       </w:tr>
       <w:tr>
         <w:trPr>
@@ -5563,19 +5792,6 @@
             <w:pPr>
               <w:pStyle w:val="BodyText"/>
             </w:pPr>
-          </w:p>
-        </w:tc>
-        <w:tc>
-          <w:tcPr>
-            <w:tcW w:w="1710" w:type="dxa"/>
-          </w:tcPr>
-          <w:p>
-            <w:pPr>
-              <w:pStyle w:val="BodyText"/>
-            </w:pPr>
-            <w:r>
-              <w:t>1098125</w:t>
-            </w:r>
           </w:p>
         </w:tc>
       </w:tr>
@@ -5779,9 +5995,11 @@
             <w:pPr>
               <w:pStyle w:val="BodyText"/>
             </w:pPr>
+            <w:proofErr w:type="spellStart"/>
             <w:r>
               <w:t>Postal_code</w:t>
             </w:r>
+            <w:proofErr w:type="spellEnd"/>
           </w:p>
         </w:tc>
         <w:tc>
@@ -5964,9 +6182,11 @@
               <w:spacing w:line="360" w:lineRule="auto"/>
               <w:jc w:val="center"/>
             </w:pPr>
+            <w:proofErr w:type="spellStart"/>
             <w:r>
               <w:t>Postal_code</w:t>
             </w:r>
+            <w:proofErr w:type="spellEnd"/>
           </w:p>
         </w:tc>
         <w:tc>
@@ -6269,6 +6489,7 @@
             <w:pPr>
               <w:pStyle w:val="BodyText"/>
             </w:pPr>
+            <w:proofErr w:type="spellStart"/>
             <w:r>
               <w:t>Empl</w:t>
             </w:r>
@@ -6281,6 +6502,7 @@
             <w:r>
               <w:t>Id</w:t>
             </w:r>
+            <w:proofErr w:type="spellEnd"/>
           </w:p>
         </w:tc>
         <w:tc>
@@ -6322,6 +6544,7 @@
             <w:pPr>
               <w:pStyle w:val="BodyText"/>
             </w:pPr>
+            <w:proofErr w:type="spellStart"/>
             <w:r>
               <w:t>Empl</w:t>
             </w:r>
@@ -6337,6 +6560,7 @@
             <w:r>
               <w:t>ame</w:t>
             </w:r>
+            <w:proofErr w:type="spellEnd"/>
           </w:p>
         </w:tc>
         <w:tc>
@@ -6378,6 +6602,7 @@
             <w:pPr>
               <w:pStyle w:val="BodyText"/>
             </w:pPr>
+            <w:proofErr w:type="spellStart"/>
             <w:r>
               <w:t>Empl</w:t>
             </w:r>
@@ -6387,6 +6612,7 @@
             <w:r>
               <w:t>_Email</w:t>
             </w:r>
+            <w:proofErr w:type="spellEnd"/>
           </w:p>
         </w:tc>
         <w:tc>
@@ -6428,9 +6654,11 @@
             <w:pPr>
               <w:pStyle w:val="BodyText"/>
             </w:pPr>
+            <w:proofErr w:type="spellStart"/>
             <w:r>
               <w:t>Employee_Phone</w:t>
             </w:r>
+            <w:proofErr w:type="spellEnd"/>
           </w:p>
         </w:tc>
         <w:tc>
@@ -6515,12 +6743,14 @@
               <w:spacing w:line="360" w:lineRule="auto"/>
               <w:jc w:val="center"/>
             </w:pPr>
+            <w:proofErr w:type="spellStart"/>
             <w:r>
               <w:t>Employee_I</w:t>
             </w:r>
             <w:r>
               <w:t>d</w:t>
             </w:r>
+            <w:proofErr w:type="spellEnd"/>
           </w:p>
         </w:tc>
         <w:tc>
@@ -6540,9 +6770,11 @@
                 <w:szCs w:val="18"/>
               </w:rPr>
             </w:pPr>
+            <w:proofErr w:type="spellStart"/>
             <w:r>
               <w:t>Employee_Name</w:t>
             </w:r>
+            <w:proofErr w:type="spellEnd"/>
           </w:p>
         </w:tc>
         <w:tc>
@@ -6563,9 +6795,11 @@
                 <w:szCs w:val="18"/>
               </w:rPr>
             </w:pPr>
+            <w:proofErr w:type="spellStart"/>
             <w:r>
               <w:t>Employee_Phone</w:t>
             </w:r>
+            <w:proofErr w:type="spellEnd"/>
           </w:p>
         </w:tc>
         <w:tc>
@@ -6585,6 +6819,7 @@
                 <w:szCs w:val="18"/>
               </w:rPr>
             </w:pPr>
+            <w:proofErr w:type="spellStart"/>
             <w:r>
               <w:t>Empl</w:t>
             </w:r>
@@ -6594,6 +6829,7 @@
             <w:r>
               <w:t>_Email</w:t>
             </w:r>
+            <w:proofErr w:type="spellEnd"/>
           </w:p>
         </w:tc>
       </w:tr>
@@ -6623,8 +6859,13 @@
               <w:pStyle w:val="BodyText"/>
             </w:pPr>
             <w:r>
-              <w:t>Michelle Harring</w:t>
-            </w:r>
+              <w:t xml:space="preserve">Michelle </w:t>
+            </w:r>
+            <w:proofErr w:type="spellStart"/>
+            <w:r>
+              <w:t>Harring</w:t>
+            </w:r>
+            <w:proofErr w:type="spellEnd"/>
           </w:p>
         </w:tc>
         <w:tc>
@@ -6867,6 +7108,7 @@
             <w:pPr>
               <w:pStyle w:val="BodyText"/>
             </w:pPr>
+            <w:proofErr w:type="spellStart"/>
             <w:r>
               <w:t>Channel</w:t>
             </w:r>
@@ -6876,6 +7118,7 @@
             <w:r>
               <w:t>Id</w:t>
             </w:r>
+            <w:proofErr w:type="spellEnd"/>
           </w:p>
         </w:tc>
         <w:tc>
@@ -6926,6 +7169,7 @@
             <w:pPr>
               <w:pStyle w:val="BodyText"/>
             </w:pPr>
+            <w:proofErr w:type="spellStart"/>
             <w:r>
               <w:t>Channel</w:t>
             </w:r>
@@ -6935,6 +7179,7 @@
             <w:r>
               <w:t>Type</w:t>
             </w:r>
+            <w:proofErr w:type="spellEnd"/>
           </w:p>
         </w:tc>
         <w:tc>
@@ -6946,7 +7191,15 @@
               <w:pStyle w:val="BodyText"/>
             </w:pPr>
             <w:r>
-              <w:t>Type of Channel (e.g., Online, Showroom, Event, Third_party)</w:t>
+              <w:t xml:space="preserve">Type of Channel (e.g., Online, Showroom, Event, </w:t>
+            </w:r>
+            <w:proofErr w:type="spellStart"/>
+            <w:r>
+              <w:t>Third_party</w:t>
+            </w:r>
+            <w:proofErr w:type="spellEnd"/>
+            <w:r>
+              <w:t>)</w:t>
             </w:r>
           </w:p>
         </w:tc>
@@ -6976,6 +7229,7 @@
             <w:pPr>
               <w:pStyle w:val="BodyText"/>
             </w:pPr>
+            <w:proofErr w:type="spellStart"/>
             <w:r>
               <w:t>Channel</w:t>
             </w:r>
@@ -6985,6 +7239,7 @@
             <w:r>
               <w:t>Desc</w:t>
             </w:r>
+            <w:proofErr w:type="spellEnd"/>
           </w:p>
         </w:tc>
         <w:tc>
@@ -7082,6 +7337,7 @@
               <w:spacing w:line="360" w:lineRule="auto"/>
               <w:jc w:val="center"/>
             </w:pPr>
+            <w:proofErr w:type="spellStart"/>
             <w:r>
               <w:t>Channel</w:t>
             </w:r>
@@ -7091,6 +7347,7 @@
             <w:r>
               <w:t>d</w:t>
             </w:r>
+            <w:proofErr w:type="spellEnd"/>
           </w:p>
         </w:tc>
         <w:tc>
@@ -7110,6 +7367,7 @@
                 <w:szCs w:val="18"/>
               </w:rPr>
             </w:pPr>
+            <w:proofErr w:type="spellStart"/>
             <w:r>
               <w:t>Channel</w:t>
             </w:r>
@@ -7119,6 +7377,7 @@
             <w:r>
               <w:t>Type</w:t>
             </w:r>
+            <w:proofErr w:type="spellEnd"/>
           </w:p>
         </w:tc>
         <w:tc>
@@ -7138,6 +7397,7 @@
                 <w:szCs w:val="18"/>
               </w:rPr>
             </w:pPr>
+            <w:proofErr w:type="spellStart"/>
             <w:r>
               <w:t>Channel</w:t>
             </w:r>
@@ -7147,6 +7407,7 @@
             <w:r>
               <w:t>Desc</w:t>
             </w:r>
+            <w:proofErr w:type="spellEnd"/>
           </w:p>
         </w:tc>
       </w:tr>
@@ -7459,21 +7720,11 @@
           <w:pPr>
             <w:pStyle w:val="Footer"/>
           </w:pPr>
-          <w:r>
-            <w:fldChar w:fldCharType="begin"/>
-          </w:r>
-          <w:r>
-            <w:instrText xml:space="preserve"> DOCPROPERTY  Classification  \* MERGEFORMAT </w:instrText>
-          </w:r>
-          <w:r>
-            <w:fldChar w:fldCharType="separate"/>
-          </w:r>
-          <w:r>
-            <w:t>CONFIDENTIAL</w:t>
-          </w:r>
-          <w:r>
-            <w:fldChar w:fldCharType="end"/>
-          </w:r>
+          <w:fldSimple w:instr=" DOCPROPERTY  Classification  \* MERGEFORMAT ">
+            <w:r>
+              <w:t>CONFIDENTIAL</w:t>
+            </w:r>
+          </w:fldSimple>
           <w:r>
             <w:tab/>
           </w:r>
@@ -7539,7 +7790,7 @@
             </wp:anchor>
           </w:drawing>
         </mc:Choice>
-        <mc:Fallback xmlns:w16du="http://schemas.microsoft.com/office/word/2023/wordml/word16du" xmlns:oel="http://schemas.microsoft.com/office/2019/extlst">
+        <mc:Fallback xmlns:oel="http://schemas.microsoft.com/office/2019/extlst" xmlns:w16du="http://schemas.microsoft.com/office/word/2023/wordml/word16du">
           <w:pict>
             <v:line w14:anchorId="2927C80C" id="Straight Connector 21" o:spid="_x0000_s1026" style="position:absolute;z-index:251659264;visibility:visible;mso-wrap-style:square;mso-width-percent:0;mso-height-percent:0;mso-wrap-distance-left:9pt;mso-wrap-distance-top:0;mso-wrap-distance-right:9pt;mso-wrap-distance-bottom:0;mso-position-horizontal:absolute;mso-position-horizontal-relative:text;mso-position-vertical:absolute;mso-position-vertical-relative:text;mso-width-percent:0;mso-height-percent:0;mso-width-relative:margin;mso-height-relative:margin" from="-1.55pt,-1.2pt" to="466.55pt,-1.2pt" o:gfxdata="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" strokecolor="#464547" strokeweight="2pt"/>
           </w:pict>
@@ -7610,21 +7861,11 @@
           <w:pPr>
             <w:pStyle w:val="Footer"/>
           </w:pPr>
-          <w:r>
-            <w:fldChar w:fldCharType="begin"/>
-          </w:r>
-          <w:r>
-            <w:instrText xml:space="preserve"> DOCPROPERTY  Classification  \* MERGEFORMAT </w:instrText>
-          </w:r>
-          <w:r>
-            <w:fldChar w:fldCharType="separate"/>
-          </w:r>
-          <w:r>
-            <w:t>CONFIDENTIAL</w:t>
-          </w:r>
-          <w:r>
-            <w:fldChar w:fldCharType="end"/>
-          </w:r>
+          <w:fldSimple w:instr=" DOCPROPERTY  Classification  \* MERGEFORMAT ">
+            <w:r>
+              <w:t>CONFIDENTIAL</w:t>
+            </w:r>
+          </w:fldSimple>
         </w:p>
       </w:tc>
     </w:tr>
@@ -7688,7 +7929,7 @@
             </wp:anchor>
           </w:drawing>
         </mc:Choice>
-        <mc:Fallback xmlns:w16du="http://schemas.microsoft.com/office/word/2023/wordml/word16du" xmlns:oel="http://schemas.microsoft.com/office/2019/extlst">
+        <mc:Fallback xmlns:oel="http://schemas.microsoft.com/office/2019/extlst" xmlns:w16du="http://schemas.microsoft.com/office/word/2023/wordml/word16du">
           <w:pict>
             <v:line w14:anchorId="753841C6" id="Straight Connector 3" o:spid="_x0000_s1026" style="position:absolute;z-index:251660288;visibility:visible;mso-wrap-style:square;mso-width-percent:0;mso-height-percent:0;mso-wrap-distance-left:9pt;mso-wrap-distance-top:0;mso-wrap-distance-right:9pt;mso-wrap-distance-bottom:0;mso-position-horizontal:absolute;mso-position-horizontal-relative:text;mso-position-vertical:absolute;mso-position-vertical-relative:text;mso-width-percent:0;mso-height-percent:0;mso-width-relative:margin;mso-height-relative:margin" from=".2pt,-27.15pt" to="465.9pt,-27.15pt" o:gfxdata="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" strokecolor="#464547" strokeweight="2pt"/>
           </w:pict>
@@ -7947,7 +8188,7 @@
             </wp:anchor>
           </w:drawing>
         </mc:Choice>
-        <mc:Fallback xmlns:w16du="http://schemas.microsoft.com/office/word/2023/wordml/word16du" xmlns:oel="http://schemas.microsoft.com/office/2019/extlst">
+        <mc:Fallback xmlns:oel="http://schemas.microsoft.com/office/2019/extlst" xmlns:w16du="http://schemas.microsoft.com/office/word/2023/wordml/word16du">
           <w:pict>
             <v:line w14:anchorId="6A4D861F" id="Straight Connector 7" o:spid="_x0000_s1026" style="position:absolute;z-index:251661312;visibility:visible;mso-wrap-style:square;mso-width-percent:0;mso-height-percent:0;mso-wrap-distance-left:9pt;mso-wrap-distance-top:0;mso-wrap-distance-right:9pt;mso-wrap-distance-bottom:0;mso-position-horizontal:absolute;mso-position-horizontal-relative:text;mso-position-vertical:absolute;mso-position-vertical-relative:text;mso-width-percent:0;mso-height-percent:0;mso-width-relative:margin;mso-height-relative:page" from=".45pt,1.05pt" to="469.15pt,1.05pt" o:gfxdata="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" strokecolor="#393737 [814]" strokeweight="2pt">
               <v:stroke joinstyle="miter"/>
@@ -11493,6 +11734,19 @@
 </file>
 
 <file path=customXml/item1.xml><?xml version="1.0" encoding="utf-8"?>
+<?mso-contentType ?>
+<FormTemplates xmlns="http://schemas.microsoft.com/sharepoint/v3/contenttype/forms">
+  <Display>DocumentLibraryForm</Display>
+  <Edit>DocumentLibraryForm</Edit>
+  <New>DocumentLibraryForm</New>
+</FormTemplates>
+</file>
+
+<file path=customXml/item2.xml><?xml version="1.0" encoding="utf-8"?>
+<b:Sources xmlns:b="http://schemas.openxmlformats.org/officeDocument/2006/bibliography" xmlns="http://schemas.openxmlformats.org/officeDocument/2006/bibliography" SelectedStyle="\APASixthEditionOfficeOnline.xsl" StyleName="APA" Version="6"/>
+</file>
+
+<file path=customXml/item3.xml><?xml version="1.0" encoding="utf-8"?>
 <ct:contentTypeSchema xmlns:ct="http://schemas.microsoft.com/office/2006/metadata/contentType" xmlns:ma="http://schemas.microsoft.com/office/2006/metadata/properties/metaAttributes" ct:_="" ma:_="" ma:contentTypeName="Document" ma:contentTypeID="0x010100B3483E581E535547A5C5133F57803043" ma:contentTypeVersion="7" ma:contentTypeDescription="Create a new document." ma:contentTypeScope="" ma:versionID="26f0e3c34181377a2b428b97b0aacf58">
   <xsd:schema xmlns:xsd="http://www.w3.org/2001/XMLSchema" xmlns:xs="http://www.w3.org/2001/XMLSchema" xmlns:p="http://schemas.microsoft.com/office/2006/metadata/properties" xmlns:ns2="0a074a96-e172-4849-a42b-0522bc04182b" xmlns:ns3="7f0dcb33-685e-48d8-b644-2ef2786c1229" targetNamespace="http://schemas.microsoft.com/office/2006/metadata/properties" ma:root="true" ma:fieldsID="c6eeec6c9df2cadb2fce64bd00511549" ns2:_="" ns3:_="">
     <xsd:import namespace="0a074a96-e172-4849-a42b-0522bc04182b"/>
@@ -11677,19 +11931,6 @@
 </ct:contentTypeSchema>
 </file>
 
-<file path=customXml/item2.xml><?xml version="1.0" encoding="utf-8"?>
-<b:Sources xmlns:b="http://schemas.openxmlformats.org/officeDocument/2006/bibliography" xmlns="http://schemas.openxmlformats.org/officeDocument/2006/bibliography" SelectedStyle="\APASixthEditionOfficeOnline.xsl" StyleName="APA" Version="6"/>
-</file>
-
-<file path=customXml/item3.xml><?xml version="1.0" encoding="utf-8"?>
-<?mso-contentType ?>
-<FormTemplates xmlns="http://schemas.microsoft.com/sharepoint/v3/contenttype/forms">
-  <Display>DocumentLibraryForm</Display>
-  <Edit>DocumentLibraryForm</Edit>
-  <New>DocumentLibraryForm</New>
-</FormTemplates>
-</file>
-
 <file path=customXml/item4.xml><?xml version="1.0" encoding="utf-8"?>
 <p:properties xmlns:p="http://schemas.microsoft.com/office/2006/metadata/properties" xmlns:xsi="http://www.w3.org/2001/XMLSchema-instance" xmlns:pc="http://schemas.microsoft.com/office/infopath/2007/PartnerControls">
   <documentManagement>
@@ -11705,6 +11946,22 @@
 </file>
 
 <file path=customXml/itemProps1.xml><?xml version="1.0" encoding="utf-8"?>
+<ds:datastoreItem xmlns:ds="http://schemas.openxmlformats.org/officeDocument/2006/customXml" ds:itemID="{CEAD825D-2413-46BA-BB1F-DCE637B19B0C}">
+  <ds:schemaRefs>
+    <ds:schemaRef ds:uri="http://schemas.microsoft.com/sharepoint/v3/contenttype/forms"/>
+  </ds:schemaRefs>
+</ds:datastoreItem>
+</file>
+
+<file path=customXml/itemProps2.xml><?xml version="1.0" encoding="utf-8"?>
+<ds:datastoreItem xmlns:ds="http://schemas.openxmlformats.org/officeDocument/2006/customXml" ds:itemID="{AD9F4D57-9471-49E7-873F-B6B658C016CF}">
+  <ds:schemaRefs>
+    <ds:schemaRef ds:uri="http://schemas.openxmlformats.org/officeDocument/2006/bibliography"/>
+  </ds:schemaRefs>
+</ds:datastoreItem>
+</file>
+
+<file path=customXml/itemProps3.xml><?xml version="1.0" encoding="utf-8"?>
 <ds:datastoreItem xmlns:ds="http://schemas.openxmlformats.org/officeDocument/2006/customXml" ds:itemID="{2240CE2F-0274-489A-BA80-8887BFB6B269}">
   <ds:schemaRefs>
     <ds:schemaRef ds:uri="http://schemas.microsoft.com/office/2006/metadata/contentType"/>
@@ -11723,22 +11980,6 @@
 </ds:datastoreItem>
 </file>
 
-<file path=customXml/itemProps2.xml><?xml version="1.0" encoding="utf-8"?>
-<ds:datastoreItem xmlns:ds="http://schemas.openxmlformats.org/officeDocument/2006/customXml" ds:itemID="{AD9F4D57-9471-49E7-873F-B6B658C016CF}">
-  <ds:schemaRefs>
-    <ds:schemaRef ds:uri="http://schemas.openxmlformats.org/officeDocument/2006/bibliography"/>
-  </ds:schemaRefs>
-</ds:datastoreItem>
-</file>
-
-<file path=customXml/itemProps3.xml><?xml version="1.0" encoding="utf-8"?>
-<ds:datastoreItem xmlns:ds="http://schemas.openxmlformats.org/officeDocument/2006/customXml" ds:itemID="{CEAD825D-2413-46BA-BB1F-DCE637B19B0C}">
-  <ds:schemaRefs>
-    <ds:schemaRef ds:uri="http://schemas.microsoft.com/sharepoint/v3/contenttype/forms"/>
-  </ds:schemaRefs>
-</ds:datastoreItem>
-</file>
-
 <file path=customXml/itemProps4.xml><?xml version="1.0" encoding="utf-8"?>
 <ds:datastoreItem xmlns:ds="http://schemas.openxmlformats.org/officeDocument/2006/customXml" ds:itemID="{E4B4D352-B35B-4B3A-95D2-902933709BD2}">
   <ds:schemaRefs>

</xml_diff>

<commit_message>
Add "BUSINESS LAYER 3NF" paragraph
</commit_message>
<xml_diff>
--- a/Business_Template_Anna_Levchenko.docx
+++ b/Business_Template_Anna_Levchenko.docx
@@ -7513,16 +7513,6 @@
     </w:p>
     <w:p>
       <w:pPr>
-        <w:pStyle w:val="BodyText"/>
-      </w:pPr>
-    </w:p>
-    <w:p>
-      <w:pPr>
-        <w:pStyle w:val="BodyText"/>
-      </w:pPr>
-    </w:p>
-    <w:p>
-      <w:pPr>
         <w:pStyle w:val="Heading1"/>
         <w:ind w:left="431" w:hanging="431"/>
       </w:pPr>
@@ -7536,6 +7526,661 @@
     </w:p>
     <w:p>
       <w:pPr>
+        <w:pStyle w:val="BodyText"/>
+        <w:numPr>
+          <w:ilvl w:val="0"/>
+          <w:numId w:val="27"/>
+        </w:numPr>
+        <w:jc w:val="both"/>
+        <w:rPr>
+          <w:b/>
+          <w:bCs/>
+        </w:rPr>
+      </w:pPr>
+      <w:r>
+        <w:rPr>
+          <w:b/>
+          <w:bCs/>
+        </w:rPr>
+        <w:t>Ensure data integrity</w:t>
+      </w:r>
+    </w:p>
+    <w:p>
+      <w:pPr>
+        <w:pStyle w:val="BodyText"/>
+        <w:numPr>
+          <w:ilvl w:val="0"/>
+          <w:numId w:val="25"/>
+        </w:numPr>
+        <w:jc w:val="both"/>
+      </w:pPr>
+      <w:r>
+        <w:t>Break down entities into logical groupings: Producers, models, vehicles, locations, cities, states</w:t>
+      </w:r>
+      <w:r>
+        <w:t xml:space="preserve">, customers, employees, channels, </w:t>
+      </w:r>
+      <w:proofErr w:type="gramStart"/>
+      <w:r>
+        <w:t xml:space="preserve">transactions </w:t>
+      </w:r>
+      <w:r>
+        <w:t xml:space="preserve"> are</w:t>
+      </w:r>
+      <w:proofErr w:type="gramEnd"/>
+      <w:r>
+        <w:t xml:space="preserve"> represented by distinct tables.</w:t>
+      </w:r>
+    </w:p>
+    <w:p>
+      <w:pPr>
+        <w:pStyle w:val="BodyText"/>
+        <w:numPr>
+          <w:ilvl w:val="0"/>
+          <w:numId w:val="25"/>
+        </w:numPr>
+        <w:jc w:val="both"/>
+      </w:pPr>
+      <w:r>
+        <w:t>Ensure attributes are atomic and eliminate redundancy.</w:t>
+      </w:r>
+    </w:p>
+    <w:p>
+      <w:pPr>
+        <w:pStyle w:val="BodyText"/>
+        <w:numPr>
+          <w:ilvl w:val="0"/>
+          <w:numId w:val="25"/>
+        </w:numPr>
+        <w:jc w:val="both"/>
+      </w:pPr>
+      <w:r>
+        <w:t xml:space="preserve">Use surrogate keys for relationships instead of natural keys for scalability and performance. </w:t>
+      </w:r>
+      <w:r>
+        <w:t>On 3NF, we will have two fields in each table - _</w:t>
+      </w:r>
+      <w:proofErr w:type="spellStart"/>
+      <w:r>
+        <w:t>src_id</w:t>
+      </w:r>
+      <w:proofErr w:type="spellEnd"/>
+      <w:r>
+        <w:t xml:space="preserve"> and _id (for example, </w:t>
+      </w:r>
+      <w:proofErr w:type="spellStart"/>
+      <w:r>
+        <w:t>employee_id</w:t>
+      </w:r>
+      <w:proofErr w:type="spellEnd"/>
+      <w:r>
+        <w:t xml:space="preserve"> and </w:t>
+      </w:r>
+      <w:proofErr w:type="spellStart"/>
+      <w:r>
+        <w:t>employee_src_id</w:t>
+      </w:r>
+      <w:proofErr w:type="spellEnd"/>
+      <w:r>
+        <w:t>), where _</w:t>
+      </w:r>
+      <w:proofErr w:type="spellStart"/>
+      <w:r>
+        <w:t>src_id</w:t>
+      </w:r>
+      <w:proofErr w:type="spellEnd"/>
+      <w:r>
+        <w:t xml:space="preserve"> will be a natural key and _id - a surrogate (for SCD2 table – _id + </w:t>
+      </w:r>
+      <w:proofErr w:type="spellStart"/>
+      <w:r>
+        <w:t>start_dt</w:t>
+      </w:r>
+      <w:proofErr w:type="spellEnd"/>
+      <w:r>
+        <w:t>).</w:t>
+      </w:r>
+    </w:p>
+    <w:p>
+      <w:pPr>
+        <w:pStyle w:val="BodyText"/>
+        <w:numPr>
+          <w:ilvl w:val="0"/>
+          <w:numId w:val="27"/>
+        </w:numPr>
+        <w:jc w:val="both"/>
+        <w:rPr>
+          <w:b/>
+          <w:bCs/>
+        </w:rPr>
+      </w:pPr>
+      <w:r>
+        <w:rPr>
+          <w:b/>
+          <w:bCs/>
+        </w:rPr>
+        <w:t>Add SCD</w:t>
+      </w:r>
+    </w:p>
+    <w:p>
+      <w:pPr>
+        <w:pStyle w:val="BodyText"/>
+        <w:ind w:left="720"/>
+        <w:jc w:val="both"/>
+      </w:pPr>
+      <w:r>
+        <w:t>For entities like CE_EMPLOYEES_SCD, implement Type 2 Slowly Changing Dimensions (SCD) to track historical data: Fields like START_DT, END_DT, and IS_ACTIVE maintain the history of employee records.</w:t>
+      </w:r>
+    </w:p>
+    <w:p>
+      <w:pPr>
+        <w:pStyle w:val="BodyText"/>
+        <w:numPr>
+          <w:ilvl w:val="0"/>
+          <w:numId w:val="27"/>
+        </w:numPr>
+        <w:jc w:val="both"/>
+        <w:rPr>
+          <w:b/>
+          <w:bCs/>
+        </w:rPr>
+      </w:pPr>
+      <w:r>
+        <w:rPr>
+          <w:b/>
+          <w:bCs/>
+        </w:rPr>
+        <w:t>Add Metadata Columns</w:t>
+      </w:r>
+    </w:p>
+    <w:p>
+      <w:pPr>
+        <w:pStyle w:val="BodyText"/>
+        <w:numPr>
+          <w:ilvl w:val="0"/>
+          <w:numId w:val="25"/>
+        </w:numPr>
+        <w:jc w:val="both"/>
+      </w:pPr>
+      <w:r>
+        <w:t xml:space="preserve">Include </w:t>
+      </w:r>
+      <w:r>
+        <w:t xml:space="preserve">SOURCE TRIPLET </w:t>
+      </w:r>
+      <w:r>
+        <w:t xml:space="preserve">fields like </w:t>
+      </w:r>
+      <w:proofErr w:type="spellStart"/>
+      <w:r>
+        <w:t>SOURCE_System</w:t>
+      </w:r>
+      <w:proofErr w:type="spellEnd"/>
+      <w:r>
+        <w:t xml:space="preserve">, </w:t>
+      </w:r>
+      <w:proofErr w:type="spellStart"/>
+      <w:r>
+        <w:t>SOURCE_Entity</w:t>
+      </w:r>
+      <w:proofErr w:type="spellEnd"/>
+      <w:r>
+        <w:t>, and SOURCE_ID for traceability.</w:t>
+      </w:r>
+    </w:p>
+    <w:p>
+      <w:pPr>
+        <w:pStyle w:val="BodyText"/>
+        <w:numPr>
+          <w:ilvl w:val="0"/>
+          <w:numId w:val="25"/>
+        </w:numPr>
+        <w:jc w:val="both"/>
+      </w:pPr>
+      <w:r>
+        <w:t>Add TA_INSERT_DT and TA_UPDATE_DT timestamps to support auditing.</w:t>
+      </w:r>
+    </w:p>
+    <w:p>
+      <w:pPr>
+        <w:pStyle w:val="BodyText"/>
+        <w:numPr>
+          <w:ilvl w:val="0"/>
+          <w:numId w:val="27"/>
+        </w:numPr>
+        <w:jc w:val="both"/>
+        <w:rPr>
+          <w:b/>
+          <w:bCs/>
+        </w:rPr>
+      </w:pPr>
+      <w:r>
+        <w:rPr>
+          <w:b/>
+          <w:bCs/>
+        </w:rPr>
+        <w:t>Data Types and Constraints</w:t>
+      </w:r>
+    </w:p>
+    <w:p>
+      <w:pPr>
+        <w:pStyle w:val="BodyText"/>
+        <w:numPr>
+          <w:ilvl w:val="0"/>
+          <w:numId w:val="25"/>
+        </w:numPr>
+        <w:jc w:val="both"/>
+      </w:pPr>
+      <w:r>
+        <w:t>Assign appropriate data types based on expected usage:</w:t>
+      </w:r>
+    </w:p>
+    <w:p>
+      <w:pPr>
+        <w:pStyle w:val="BodyText"/>
+        <w:numPr>
+          <w:ilvl w:val="0"/>
+          <w:numId w:val="29"/>
+        </w:numPr>
+        <w:jc w:val="both"/>
+      </w:pPr>
+      <w:r>
+        <w:t>BIGINT: For surrogate keys.</w:t>
+      </w:r>
+    </w:p>
+    <w:p>
+      <w:pPr>
+        <w:pStyle w:val="BodyText"/>
+        <w:numPr>
+          <w:ilvl w:val="0"/>
+          <w:numId w:val="29"/>
+        </w:numPr>
+        <w:jc w:val="both"/>
+      </w:pPr>
+      <w:r>
+        <w:t>Text: For descriptive fields (e.g., names, descriptions).</w:t>
+      </w:r>
+    </w:p>
+    <w:p>
+      <w:pPr>
+        <w:pStyle w:val="BodyText"/>
+        <w:numPr>
+          <w:ilvl w:val="0"/>
+          <w:numId w:val="29"/>
+        </w:numPr>
+        <w:jc w:val="both"/>
+      </w:pPr>
+      <w:r>
+        <w:t>Date and Timestamp: For</w:t>
+      </w:r>
+      <w:r>
+        <w:t xml:space="preserve"> time</w:t>
+      </w:r>
+      <w:r>
+        <w:t xml:space="preserve"> data.</w:t>
+      </w:r>
+    </w:p>
+    <w:p>
+      <w:pPr>
+        <w:pStyle w:val="BodyText"/>
+        <w:numPr>
+          <w:ilvl w:val="0"/>
+          <w:numId w:val="29"/>
+        </w:numPr>
+        <w:jc w:val="both"/>
+      </w:pPr>
+      <w:r>
+        <w:t>Int: For age</w:t>
+      </w:r>
+    </w:p>
+    <w:p>
+      <w:pPr>
+        <w:pStyle w:val="BodyText"/>
+        <w:numPr>
+          <w:ilvl w:val="0"/>
+          <w:numId w:val="29"/>
+        </w:numPr>
+        <w:jc w:val="both"/>
+      </w:pPr>
+      <w:r>
+        <w:t>Float: For price</w:t>
+      </w:r>
+    </w:p>
+    <w:p>
+      <w:pPr>
+        <w:pStyle w:val="BodyText"/>
+        <w:numPr>
+          <w:ilvl w:val="0"/>
+          <w:numId w:val="25"/>
+        </w:numPr>
+        <w:jc w:val="both"/>
+      </w:pPr>
+      <w:r>
+        <w:t>Constraints:</w:t>
+      </w:r>
+      <w:r>
+        <w:t xml:space="preserve"> </w:t>
+      </w:r>
+      <w:r>
+        <w:t>NOT NULL for mandatory fields</w:t>
+      </w:r>
+      <w:r>
+        <w:t>, PK for surrogate keys, FK for establish connection between tables</w:t>
+      </w:r>
+      <w:r>
+        <w:t xml:space="preserve">, UNIQUE for name of payment method. </w:t>
+      </w:r>
+    </w:p>
+    <w:p>
+      <w:pPr>
+        <w:pStyle w:val="BodyText"/>
+        <w:numPr>
+          <w:ilvl w:val="0"/>
+          <w:numId w:val="27"/>
+        </w:numPr>
+        <w:jc w:val="both"/>
+      </w:pPr>
+      <w:r>
+        <w:rPr>
+          <w:b/>
+          <w:bCs/>
+        </w:rPr>
+        <w:t>Define Relationships</w:t>
+      </w:r>
+      <w:r>
+        <w:t xml:space="preserve"> </w:t>
+      </w:r>
+    </w:p>
+    <w:p>
+      <w:pPr>
+        <w:pStyle w:val="BodyText"/>
+        <w:ind w:left="720"/>
+        <w:jc w:val="both"/>
+      </w:pPr>
+      <w:r>
+        <w:t>1-to-Many Relationships</w:t>
+      </w:r>
+      <w:r>
+        <w:t xml:space="preserve">: A </w:t>
+      </w:r>
+      <w:r>
+        <w:rPr>
+          <w:rStyle w:val="Strong"/>
+        </w:rPr>
+        <w:t>transaction</w:t>
+      </w:r>
+      <w:r>
+        <w:t xml:space="preserve"> is associated with exactly </w:t>
+      </w:r>
+      <w:r>
+        <w:rPr>
+          <w:rStyle w:val="Strong"/>
+        </w:rPr>
+        <w:t>one vehicle</w:t>
+      </w:r>
+      <w:r>
+        <w:t xml:space="preserve">, </w:t>
+      </w:r>
+      <w:r>
+        <w:rPr>
+          <w:rStyle w:val="Strong"/>
+        </w:rPr>
+        <w:t>one customer</w:t>
+      </w:r>
+      <w:r>
+        <w:t xml:space="preserve">, </w:t>
+      </w:r>
+      <w:r>
+        <w:rPr>
+          <w:rStyle w:val="Strong"/>
+        </w:rPr>
+        <w:t>one employee</w:t>
+      </w:r>
+      <w:r>
+        <w:t xml:space="preserve">, </w:t>
+      </w:r>
+      <w:r>
+        <w:rPr>
+          <w:rStyle w:val="Strong"/>
+        </w:rPr>
+        <w:t>one sales channel</w:t>
+      </w:r>
+      <w:r>
+        <w:t xml:space="preserve">, and </w:t>
+      </w:r>
+      <w:r>
+        <w:rPr>
+          <w:rStyle w:val="Strong"/>
+        </w:rPr>
+        <w:t>one location</w:t>
+      </w:r>
+      <w:r>
+        <w:t>.</w:t>
+      </w:r>
+    </w:p>
+    <w:p>
+      <w:pPr>
+        <w:pStyle w:val="BodyText"/>
+        <w:numPr>
+          <w:ilvl w:val="0"/>
+          <w:numId w:val="25"/>
+        </w:numPr>
+        <w:jc w:val="both"/>
+      </w:pPr>
+      <w:r>
+        <w:t>One</w:t>
+      </w:r>
+      <w:r>
+        <w:t xml:space="preserve"> vehicle may appear in multiple transactions.</w:t>
+      </w:r>
+    </w:p>
+    <w:p>
+      <w:pPr>
+        <w:pStyle w:val="BodyText"/>
+        <w:numPr>
+          <w:ilvl w:val="0"/>
+          <w:numId w:val="25"/>
+        </w:numPr>
+        <w:jc w:val="both"/>
+      </w:pPr>
+      <w:r>
+        <w:t>One customer can make many transactions.</w:t>
+      </w:r>
+    </w:p>
+    <w:p>
+      <w:pPr>
+        <w:pStyle w:val="BodyText"/>
+        <w:numPr>
+          <w:ilvl w:val="0"/>
+          <w:numId w:val="25"/>
+        </w:numPr>
+        <w:jc w:val="both"/>
+      </w:pPr>
+      <w:r>
+        <w:t>One employee can record many transactions.</w:t>
+      </w:r>
+    </w:p>
+    <w:p>
+      <w:pPr>
+        <w:pStyle w:val="BodyText"/>
+        <w:numPr>
+          <w:ilvl w:val="0"/>
+          <w:numId w:val="25"/>
+        </w:numPr>
+        <w:jc w:val="both"/>
+      </w:pPr>
+      <w:r>
+        <w:t>One sales channel can facilitate many transactions.</w:t>
+      </w:r>
+    </w:p>
+    <w:p>
+      <w:pPr>
+        <w:pStyle w:val="BodyText"/>
+        <w:numPr>
+          <w:ilvl w:val="0"/>
+          <w:numId w:val="25"/>
+        </w:numPr>
+        <w:jc w:val="both"/>
+      </w:pPr>
+      <w:r>
+        <w:t>One location can host many transactions.</w:t>
+      </w:r>
+    </w:p>
+    <w:p>
+      <w:pPr>
+        <w:pStyle w:val="BodyText"/>
+        <w:numPr>
+          <w:ilvl w:val="0"/>
+          <w:numId w:val="25"/>
+        </w:numPr>
+        <w:jc w:val="both"/>
+      </w:pPr>
+      <w:r>
+        <w:t>A producer can produce many models</w:t>
+      </w:r>
+      <w:r>
+        <w:t>.</w:t>
+      </w:r>
+    </w:p>
+    <w:p>
+      <w:pPr>
+        <w:pStyle w:val="BodyText"/>
+        <w:numPr>
+          <w:ilvl w:val="0"/>
+          <w:numId w:val="25"/>
+        </w:numPr>
+        <w:jc w:val="both"/>
+      </w:pPr>
+      <w:r>
+        <w:lastRenderedPageBreak/>
+        <w:t>A model can be associated with many vehicles</w:t>
+      </w:r>
+      <w:r>
+        <w:t>.</w:t>
+      </w:r>
+    </w:p>
+    <w:p>
+      <w:pPr>
+        <w:pStyle w:val="BodyText"/>
+        <w:numPr>
+          <w:ilvl w:val="0"/>
+          <w:numId w:val="25"/>
+        </w:numPr>
+        <w:jc w:val="both"/>
+      </w:pPr>
+      <w:proofErr w:type="gramStart"/>
+      <w:r>
+        <w:t>An</w:t>
+      </w:r>
+      <w:proofErr w:type="gramEnd"/>
+      <w:r>
+        <w:t xml:space="preserve"> one payment method can be applied to transaction.</w:t>
+      </w:r>
+    </w:p>
+    <w:p>
+      <w:pPr>
+        <w:pStyle w:val="BodyText"/>
+        <w:numPr>
+          <w:ilvl w:val="0"/>
+          <w:numId w:val="25"/>
+        </w:numPr>
+        <w:jc w:val="both"/>
+      </w:pPr>
+      <w:r>
+        <w:t>A state can have many cities</w:t>
+      </w:r>
+      <w:r>
+        <w:t>.</w:t>
+      </w:r>
+    </w:p>
+    <w:p>
+      <w:pPr>
+        <w:pStyle w:val="BodyText"/>
+        <w:numPr>
+          <w:ilvl w:val="0"/>
+          <w:numId w:val="25"/>
+        </w:numPr>
+        <w:jc w:val="both"/>
+      </w:pPr>
+      <w:r>
+        <w:t>A city can have many locations</w:t>
+      </w:r>
+      <w:r>
+        <w:t>.</w:t>
+      </w:r>
+    </w:p>
+    <w:p>
+      <w:pPr>
+        <w:widowControl/>
+        <w:spacing w:before="100" w:beforeAutospacing="1" w:after="100" w:afterAutospacing="1" w:line="240" w:lineRule="auto"/>
+        <w:rPr>
+          <w:sz w:val="24"/>
+          <w:szCs w:val="24"/>
+        </w:rPr>
+      </w:pPr>
+      <w:r>
+        <w:rPr>
+          <w:noProof/>
+        </w:rPr>
+        <w:drawing>
+          <wp:inline distT="0" distB="0" distL="0" distR="0" wp14:anchorId="4C306D45" wp14:editId="3096F57C">
+            <wp:extent cx="5694045" cy="2823594"/>
+            <wp:effectExtent l="0" t="0" r="1905" b="0"/>
+            <wp:docPr id="4" name="Picture 4"/>
+            <wp:cNvGraphicFramePr>
+              <a:graphicFrameLocks xmlns:a="http://schemas.openxmlformats.org/drawingml/2006/main" noChangeAspect="1"/>
+            </wp:cNvGraphicFramePr>
+            <a:graphic xmlns:a="http://schemas.openxmlformats.org/drawingml/2006/main">
+              <a:graphicData uri="http://schemas.openxmlformats.org/drawingml/2006/picture">
+                <pic:pic xmlns:pic="http://schemas.openxmlformats.org/drawingml/2006/picture">
+                  <pic:nvPicPr>
+                    <pic:cNvPr id="0" name="Picture 1"/>
+                    <pic:cNvPicPr>
+                      <a:picLocks noChangeAspect="1" noChangeArrowheads="1"/>
+                    </pic:cNvPicPr>
+                  </pic:nvPicPr>
+                  <pic:blipFill>
+                    <a:blip r:embed="rId12" cstate="print">
+                      <a:extLst>
+                        <a:ext uri="{28A0092B-C50C-407E-A947-70E740481C1C}">
+                          <a14:useLocalDpi xmlns:a14="http://schemas.microsoft.com/office/drawing/2010/main" val="0"/>
+                        </a:ext>
+                      </a:extLst>
+                    </a:blip>
+                    <a:srcRect/>
+                    <a:stretch>
+                      <a:fillRect/>
+                    </a:stretch>
+                  </pic:blipFill>
+                  <pic:spPr bwMode="auto">
+                    <a:xfrm>
+                      <a:off x="0" y="0"/>
+                      <a:ext cx="5696346" cy="2824735"/>
+                    </a:xfrm>
+                    <a:prstGeom prst="rect">
+                      <a:avLst/>
+                    </a:prstGeom>
+                    <a:noFill/>
+                    <a:ln>
+                      <a:noFill/>
+                    </a:ln>
+                  </pic:spPr>
+                </pic:pic>
+              </a:graphicData>
+            </a:graphic>
+          </wp:inline>
+        </w:drawing>
+      </w:r>
+    </w:p>
+    <w:p>
+      <w:pPr>
+        <w:pStyle w:val="BodyText"/>
+        <w:ind w:left="720"/>
+        <w:jc w:val="both"/>
+      </w:pPr>
+    </w:p>
+    <w:p>
+      <w:pPr>
         <w:pStyle w:val="Heading1"/>
         <w:ind w:left="431" w:hanging="431"/>
       </w:pPr>
@@ -7598,9 +8243,9 @@
       </w:pPr>
     </w:p>
     <w:sectPr>
-      <w:headerReference w:type="default" r:id="rId12"/>
-      <w:footerReference w:type="default" r:id="rId13"/>
-      <w:footerReference w:type="first" r:id="rId14"/>
+      <w:headerReference w:type="default" r:id="rId13"/>
+      <w:footerReference w:type="default" r:id="rId14"/>
+      <w:footerReference w:type="first" r:id="rId15"/>
       <w:pgSz w:w="11909" w:h="16834" w:code="9"/>
       <w:pgMar w:top="1134" w:right="851" w:bottom="1134" w:left="1134" w:header="720" w:footer="720" w:gutter="567"/>
       <w:cols w:space="720"/>
@@ -8407,6 +9052,232 @@
     </w:lvl>
   </w:abstractNum>
   <w:abstractNum w:abstractNumId="2" w15:restartNumberingAfterBreak="0">
+    <w:nsid w:val="0D762A97"/>
+    <w:multiLevelType w:val="hybridMultilevel"/>
+    <w:tmpl w:val="4AFAE51C"/>
+    <w:lvl w:ilvl="0" w:tplc="04090003">
+      <w:start w:val="1"/>
+      <w:numFmt w:val="bullet"/>
+      <w:lvlText w:val="o"/>
+      <w:lvlJc w:val="left"/>
+      <w:pPr>
+        <w:ind w:left="1620" w:hanging="360"/>
+      </w:pPr>
+      <w:rPr>
+        <w:rFonts w:ascii="Courier New" w:hAnsi="Courier New" w:cs="Courier New" w:hint="default"/>
+      </w:rPr>
+    </w:lvl>
+    <w:lvl w:ilvl="1" w:tplc="04090003" w:tentative="1">
+      <w:start w:val="1"/>
+      <w:numFmt w:val="bullet"/>
+      <w:lvlText w:val="o"/>
+      <w:lvlJc w:val="left"/>
+      <w:pPr>
+        <w:ind w:left="2340" w:hanging="360"/>
+      </w:pPr>
+      <w:rPr>
+        <w:rFonts w:ascii="Courier New" w:hAnsi="Courier New" w:cs="Courier New" w:hint="default"/>
+      </w:rPr>
+    </w:lvl>
+    <w:lvl w:ilvl="2" w:tplc="04090005" w:tentative="1">
+      <w:start w:val="1"/>
+      <w:numFmt w:val="bullet"/>
+      <w:lvlText w:val=""/>
+      <w:lvlJc w:val="left"/>
+      <w:pPr>
+        <w:ind w:left="3060" w:hanging="360"/>
+      </w:pPr>
+      <w:rPr>
+        <w:rFonts w:ascii="Wingdings" w:hAnsi="Wingdings" w:hint="default"/>
+      </w:rPr>
+    </w:lvl>
+    <w:lvl w:ilvl="3" w:tplc="04090001" w:tentative="1">
+      <w:start w:val="1"/>
+      <w:numFmt w:val="bullet"/>
+      <w:lvlText w:val=""/>
+      <w:lvlJc w:val="left"/>
+      <w:pPr>
+        <w:ind w:left="3780" w:hanging="360"/>
+      </w:pPr>
+      <w:rPr>
+        <w:rFonts w:ascii="Symbol" w:hAnsi="Symbol" w:hint="default"/>
+      </w:rPr>
+    </w:lvl>
+    <w:lvl w:ilvl="4" w:tplc="04090003" w:tentative="1">
+      <w:start w:val="1"/>
+      <w:numFmt w:val="bullet"/>
+      <w:lvlText w:val="o"/>
+      <w:lvlJc w:val="left"/>
+      <w:pPr>
+        <w:ind w:left="4500" w:hanging="360"/>
+      </w:pPr>
+      <w:rPr>
+        <w:rFonts w:ascii="Courier New" w:hAnsi="Courier New" w:cs="Courier New" w:hint="default"/>
+      </w:rPr>
+    </w:lvl>
+    <w:lvl w:ilvl="5" w:tplc="04090005" w:tentative="1">
+      <w:start w:val="1"/>
+      <w:numFmt w:val="bullet"/>
+      <w:lvlText w:val=""/>
+      <w:lvlJc w:val="left"/>
+      <w:pPr>
+        <w:ind w:left="5220" w:hanging="360"/>
+      </w:pPr>
+      <w:rPr>
+        <w:rFonts w:ascii="Wingdings" w:hAnsi="Wingdings" w:hint="default"/>
+      </w:rPr>
+    </w:lvl>
+    <w:lvl w:ilvl="6" w:tplc="04090001" w:tentative="1">
+      <w:start w:val="1"/>
+      <w:numFmt w:val="bullet"/>
+      <w:lvlText w:val=""/>
+      <w:lvlJc w:val="left"/>
+      <w:pPr>
+        <w:ind w:left="5940" w:hanging="360"/>
+      </w:pPr>
+      <w:rPr>
+        <w:rFonts w:ascii="Symbol" w:hAnsi="Symbol" w:hint="default"/>
+      </w:rPr>
+    </w:lvl>
+    <w:lvl w:ilvl="7" w:tplc="04090003" w:tentative="1">
+      <w:start w:val="1"/>
+      <w:numFmt w:val="bullet"/>
+      <w:lvlText w:val="o"/>
+      <w:lvlJc w:val="left"/>
+      <w:pPr>
+        <w:ind w:left="6660" w:hanging="360"/>
+      </w:pPr>
+      <w:rPr>
+        <w:rFonts w:ascii="Courier New" w:hAnsi="Courier New" w:cs="Courier New" w:hint="default"/>
+      </w:rPr>
+    </w:lvl>
+    <w:lvl w:ilvl="8" w:tplc="04090005" w:tentative="1">
+      <w:start w:val="1"/>
+      <w:numFmt w:val="bullet"/>
+      <w:lvlText w:val=""/>
+      <w:lvlJc w:val="left"/>
+      <w:pPr>
+        <w:ind w:left="7380" w:hanging="360"/>
+      </w:pPr>
+      <w:rPr>
+        <w:rFonts w:ascii="Wingdings" w:hAnsi="Wingdings" w:hint="default"/>
+      </w:rPr>
+    </w:lvl>
+  </w:abstractNum>
+  <w:abstractNum w:abstractNumId="3" w15:restartNumberingAfterBreak="0">
+    <w:nsid w:val="0F637CCA"/>
+    <w:multiLevelType w:val="hybridMultilevel"/>
+    <w:tmpl w:val="388841DC"/>
+    <w:lvl w:ilvl="0" w:tplc="04090001">
+      <w:start w:val="1"/>
+      <w:numFmt w:val="bullet"/>
+      <w:lvlText w:val=""/>
+      <w:lvlJc w:val="left"/>
+      <w:pPr>
+        <w:ind w:left="450" w:hanging="360"/>
+      </w:pPr>
+      <w:rPr>
+        <w:rFonts w:ascii="Symbol" w:hAnsi="Symbol" w:hint="default"/>
+      </w:rPr>
+    </w:lvl>
+    <w:lvl w:ilvl="1" w:tplc="04090003" w:tentative="1">
+      <w:start w:val="1"/>
+      <w:numFmt w:val="bullet"/>
+      <w:lvlText w:val="o"/>
+      <w:lvlJc w:val="left"/>
+      <w:pPr>
+        <w:ind w:left="1440" w:hanging="360"/>
+      </w:pPr>
+      <w:rPr>
+        <w:rFonts w:ascii="Courier New" w:hAnsi="Courier New" w:cs="Courier New" w:hint="default"/>
+      </w:rPr>
+    </w:lvl>
+    <w:lvl w:ilvl="2" w:tplc="04090005" w:tentative="1">
+      <w:start w:val="1"/>
+      <w:numFmt w:val="bullet"/>
+      <w:lvlText w:val=""/>
+      <w:lvlJc w:val="left"/>
+      <w:pPr>
+        <w:ind w:left="2160" w:hanging="360"/>
+      </w:pPr>
+      <w:rPr>
+        <w:rFonts w:ascii="Wingdings" w:hAnsi="Wingdings" w:hint="default"/>
+      </w:rPr>
+    </w:lvl>
+    <w:lvl w:ilvl="3" w:tplc="04090001" w:tentative="1">
+      <w:start w:val="1"/>
+      <w:numFmt w:val="bullet"/>
+      <w:lvlText w:val=""/>
+      <w:lvlJc w:val="left"/>
+      <w:pPr>
+        <w:ind w:left="2880" w:hanging="360"/>
+      </w:pPr>
+      <w:rPr>
+        <w:rFonts w:ascii="Symbol" w:hAnsi="Symbol" w:hint="default"/>
+      </w:rPr>
+    </w:lvl>
+    <w:lvl w:ilvl="4" w:tplc="04090003" w:tentative="1">
+      <w:start w:val="1"/>
+      <w:numFmt w:val="bullet"/>
+      <w:lvlText w:val="o"/>
+      <w:lvlJc w:val="left"/>
+      <w:pPr>
+        <w:ind w:left="3600" w:hanging="360"/>
+      </w:pPr>
+      <w:rPr>
+        <w:rFonts w:ascii="Courier New" w:hAnsi="Courier New" w:cs="Courier New" w:hint="default"/>
+      </w:rPr>
+    </w:lvl>
+    <w:lvl w:ilvl="5" w:tplc="04090005" w:tentative="1">
+      <w:start w:val="1"/>
+      <w:numFmt w:val="bullet"/>
+      <w:lvlText w:val=""/>
+      <w:lvlJc w:val="left"/>
+      <w:pPr>
+        <w:ind w:left="4320" w:hanging="360"/>
+      </w:pPr>
+      <w:rPr>
+        <w:rFonts w:ascii="Wingdings" w:hAnsi="Wingdings" w:hint="default"/>
+      </w:rPr>
+    </w:lvl>
+    <w:lvl w:ilvl="6" w:tplc="04090001" w:tentative="1">
+      <w:start w:val="1"/>
+      <w:numFmt w:val="bullet"/>
+      <w:lvlText w:val=""/>
+      <w:lvlJc w:val="left"/>
+      <w:pPr>
+        <w:ind w:left="5040" w:hanging="360"/>
+      </w:pPr>
+      <w:rPr>
+        <w:rFonts w:ascii="Symbol" w:hAnsi="Symbol" w:hint="default"/>
+      </w:rPr>
+    </w:lvl>
+    <w:lvl w:ilvl="7" w:tplc="04090003" w:tentative="1">
+      <w:start w:val="1"/>
+      <w:numFmt w:val="bullet"/>
+      <w:lvlText w:val="o"/>
+      <w:lvlJc w:val="left"/>
+      <w:pPr>
+        <w:ind w:left="5760" w:hanging="360"/>
+      </w:pPr>
+      <w:rPr>
+        <w:rFonts w:ascii="Courier New" w:hAnsi="Courier New" w:cs="Courier New" w:hint="default"/>
+      </w:rPr>
+    </w:lvl>
+    <w:lvl w:ilvl="8" w:tplc="04090005" w:tentative="1">
+      <w:start w:val="1"/>
+      <w:numFmt w:val="bullet"/>
+      <w:lvlText w:val=""/>
+      <w:lvlJc w:val="left"/>
+      <w:pPr>
+        <w:ind w:left="6480" w:hanging="360"/>
+      </w:pPr>
+      <w:rPr>
+        <w:rFonts w:ascii="Wingdings" w:hAnsi="Wingdings" w:hint="default"/>
+      </w:rPr>
+    </w:lvl>
+  </w:abstractNum>
+  <w:abstractNum w:abstractNumId="4" w15:restartNumberingAfterBreak="0">
     <w:nsid w:val="12B44983"/>
     <w:multiLevelType w:val="multilevel"/>
     <w:tmpl w:val="1436B0F0"/>
@@ -8515,7 +9386,7 @@
       </w:pPr>
     </w:lvl>
   </w:abstractNum>
-  <w:abstractNum w:abstractNumId="3" w15:restartNumberingAfterBreak="0">
+  <w:abstractNum w:abstractNumId="5" w15:restartNumberingAfterBreak="0">
     <w:nsid w:val="195A4727"/>
     <w:multiLevelType w:val="hybridMultilevel"/>
     <w:tmpl w:val="A55AFE38"/>
@@ -8604,7 +9475,7 @@
       </w:pPr>
     </w:lvl>
   </w:abstractNum>
-  <w:abstractNum w:abstractNumId="4" w15:restartNumberingAfterBreak="0">
+  <w:abstractNum w:abstractNumId="6" w15:restartNumberingAfterBreak="0">
     <w:nsid w:val="195D43B9"/>
     <w:multiLevelType w:val="multilevel"/>
     <w:tmpl w:val="CAD271F8"/>
@@ -8739,7 +9610,7 @@
       </w:rPr>
     </w:lvl>
   </w:abstractNum>
-  <w:abstractNum w:abstractNumId="5" w15:restartNumberingAfterBreak="0">
+  <w:abstractNum w:abstractNumId="7" w15:restartNumberingAfterBreak="0">
     <w:nsid w:val="1E293D5E"/>
     <w:multiLevelType w:val="hybridMultilevel"/>
     <w:tmpl w:val="1F9AC738"/>
@@ -8825,7 +9696,7 @@
       </w:pPr>
     </w:lvl>
   </w:abstractNum>
-  <w:abstractNum w:abstractNumId="6" w15:restartNumberingAfterBreak="0">
+  <w:abstractNum w:abstractNumId="8" w15:restartNumberingAfterBreak="0">
     <w:nsid w:val="23A944B1"/>
     <w:multiLevelType w:val="hybridMultilevel"/>
     <w:tmpl w:val="F2869934"/>
@@ -8937,7 +9808,7 @@
       </w:rPr>
     </w:lvl>
   </w:abstractNum>
-  <w:abstractNum w:abstractNumId="7" w15:restartNumberingAfterBreak="0">
+  <w:abstractNum w:abstractNumId="9" w15:restartNumberingAfterBreak="0">
     <w:nsid w:val="288B0C11"/>
     <w:multiLevelType w:val="hybridMultilevel"/>
     <w:tmpl w:val="0F601464"/>
@@ -9050,7 +9921,7 @@
       </w:rPr>
     </w:lvl>
   </w:abstractNum>
-  <w:abstractNum w:abstractNumId="8" w15:restartNumberingAfterBreak="0">
+  <w:abstractNum w:abstractNumId="10" w15:restartNumberingAfterBreak="0">
     <w:nsid w:val="2E3432A8"/>
     <w:multiLevelType w:val="hybridMultilevel"/>
     <w:tmpl w:val="F2E286F2"/>
@@ -9143,7 +10014,7 @@
       </w:pPr>
     </w:lvl>
   </w:abstractNum>
-  <w:abstractNum w:abstractNumId="9" w15:restartNumberingAfterBreak="0">
+  <w:abstractNum w:abstractNumId="11" w15:restartNumberingAfterBreak="0">
     <w:nsid w:val="307A00E5"/>
     <w:multiLevelType w:val="multilevel"/>
     <w:tmpl w:val="0FFA4584"/>
@@ -9292,7 +10163,7 @@
       </w:rPr>
     </w:lvl>
   </w:abstractNum>
-  <w:abstractNum w:abstractNumId="10" w15:restartNumberingAfterBreak="0">
+  <w:abstractNum w:abstractNumId="12" w15:restartNumberingAfterBreak="0">
     <w:nsid w:val="33FD3863"/>
     <w:multiLevelType w:val="hybridMultilevel"/>
     <w:tmpl w:val="54E2D8BC"/>
@@ -9381,7 +10252,7 @@
       </w:pPr>
     </w:lvl>
   </w:abstractNum>
-  <w:abstractNum w:abstractNumId="11" w15:restartNumberingAfterBreak="0">
+  <w:abstractNum w:abstractNumId="13" w15:restartNumberingAfterBreak="0">
     <w:nsid w:val="3C5A0EF0"/>
     <w:multiLevelType w:val="hybridMultilevel"/>
     <w:tmpl w:val="3C502EE8"/>
@@ -9521,7 +10392,7 @@
       </w:rPr>
     </w:lvl>
   </w:abstractNum>
-  <w:abstractNum w:abstractNumId="12" w15:restartNumberingAfterBreak="0">
+  <w:abstractNum w:abstractNumId="14" w15:restartNumberingAfterBreak="0">
     <w:nsid w:val="425D2180"/>
     <w:multiLevelType w:val="hybridMultilevel"/>
     <w:tmpl w:val="CB54E0B8"/>
@@ -9633,7 +10504,96 @@
       </w:rPr>
     </w:lvl>
   </w:abstractNum>
-  <w:abstractNum w:abstractNumId="13" w15:restartNumberingAfterBreak="0">
+  <w:abstractNum w:abstractNumId="15" w15:restartNumberingAfterBreak="0">
+    <w:nsid w:val="439B5EC4"/>
+    <w:multiLevelType w:val="hybridMultilevel"/>
+    <w:tmpl w:val="826276F4"/>
+    <w:lvl w:ilvl="0" w:tplc="04090001">
+      <w:start w:val="1"/>
+      <w:numFmt w:val="bullet"/>
+      <w:lvlText w:val=""/>
+      <w:lvlJc w:val="left"/>
+      <w:pPr>
+        <w:ind w:left="720" w:hanging="360"/>
+      </w:pPr>
+      <w:rPr>
+        <w:rFonts w:ascii="Symbol" w:hAnsi="Symbol" w:hint="default"/>
+      </w:rPr>
+    </w:lvl>
+    <w:lvl w:ilvl="1" w:tplc="04090019" w:tentative="1">
+      <w:start w:val="1"/>
+      <w:numFmt w:val="lowerLetter"/>
+      <w:lvlText w:val="%2."/>
+      <w:lvlJc w:val="left"/>
+      <w:pPr>
+        <w:ind w:left="1440" w:hanging="360"/>
+      </w:pPr>
+    </w:lvl>
+    <w:lvl w:ilvl="2" w:tplc="0409001B" w:tentative="1">
+      <w:start w:val="1"/>
+      <w:numFmt w:val="lowerRoman"/>
+      <w:lvlText w:val="%3."/>
+      <w:lvlJc w:val="right"/>
+      <w:pPr>
+        <w:ind w:left="2160" w:hanging="180"/>
+      </w:pPr>
+    </w:lvl>
+    <w:lvl w:ilvl="3" w:tplc="0409000F" w:tentative="1">
+      <w:start w:val="1"/>
+      <w:numFmt w:val="decimal"/>
+      <w:lvlText w:val="%4."/>
+      <w:lvlJc w:val="left"/>
+      <w:pPr>
+        <w:ind w:left="2880" w:hanging="360"/>
+      </w:pPr>
+    </w:lvl>
+    <w:lvl w:ilvl="4" w:tplc="04090019" w:tentative="1">
+      <w:start w:val="1"/>
+      <w:numFmt w:val="lowerLetter"/>
+      <w:lvlText w:val="%5."/>
+      <w:lvlJc w:val="left"/>
+      <w:pPr>
+        <w:ind w:left="3600" w:hanging="360"/>
+      </w:pPr>
+    </w:lvl>
+    <w:lvl w:ilvl="5" w:tplc="0409001B" w:tentative="1">
+      <w:start w:val="1"/>
+      <w:numFmt w:val="lowerRoman"/>
+      <w:lvlText w:val="%6."/>
+      <w:lvlJc w:val="right"/>
+      <w:pPr>
+        <w:ind w:left="4320" w:hanging="180"/>
+      </w:pPr>
+    </w:lvl>
+    <w:lvl w:ilvl="6" w:tplc="0409000F" w:tentative="1">
+      <w:start w:val="1"/>
+      <w:numFmt w:val="decimal"/>
+      <w:lvlText w:val="%7."/>
+      <w:lvlJc w:val="left"/>
+      <w:pPr>
+        <w:ind w:left="5040" w:hanging="360"/>
+      </w:pPr>
+    </w:lvl>
+    <w:lvl w:ilvl="7" w:tplc="04090019" w:tentative="1">
+      <w:start w:val="1"/>
+      <w:numFmt w:val="lowerLetter"/>
+      <w:lvlText w:val="%8."/>
+      <w:lvlJc w:val="left"/>
+      <w:pPr>
+        <w:ind w:left="5760" w:hanging="360"/>
+      </w:pPr>
+    </w:lvl>
+    <w:lvl w:ilvl="8" w:tplc="0409001B" w:tentative="1">
+      <w:start w:val="1"/>
+      <w:numFmt w:val="lowerRoman"/>
+      <w:lvlText w:val="%9."/>
+      <w:lvlJc w:val="right"/>
+      <w:pPr>
+        <w:ind w:left="6480" w:hanging="180"/>
+      </w:pPr>
+    </w:lvl>
+  </w:abstractNum>
+  <w:abstractNum w:abstractNumId="16" w15:restartNumberingAfterBreak="0">
     <w:nsid w:val="486A47FD"/>
     <w:multiLevelType w:val="multilevel"/>
     <w:tmpl w:val="04090023"/>
@@ -9747,7 +10707,7 @@
       </w:pPr>
     </w:lvl>
   </w:abstractNum>
-  <w:abstractNum w:abstractNumId="14" w15:restartNumberingAfterBreak="0">
+  <w:abstractNum w:abstractNumId="17" w15:restartNumberingAfterBreak="0">
     <w:nsid w:val="4FE8316B"/>
     <w:multiLevelType w:val="hybridMultilevel"/>
     <w:tmpl w:val="025CE29C"/>
@@ -9860,7 +10820,7 @@
       </w:rPr>
     </w:lvl>
   </w:abstractNum>
-  <w:abstractNum w:abstractNumId="15" w15:restartNumberingAfterBreak="0">
+  <w:abstractNum w:abstractNumId="18" w15:restartNumberingAfterBreak="0">
     <w:nsid w:val="50366CBC"/>
     <w:multiLevelType w:val="hybridMultilevel"/>
     <w:tmpl w:val="7CFA28CE"/>
@@ -9973,13 +10933,13 @@
       </w:rPr>
     </w:lvl>
   </w:abstractNum>
-  <w:abstractNum w:abstractNumId="16" w15:restartNumberingAfterBreak="0">
+  <w:abstractNum w:abstractNumId="19" w15:restartNumberingAfterBreak="0">
     <w:nsid w:val="57DD6F34"/>
     <w:multiLevelType w:val="multilevel"/>
     <w:tmpl w:val="1436B0F0"/>
     <w:numStyleLink w:val="NumberList"/>
   </w:abstractNum>
-  <w:abstractNum w:abstractNumId="17" w15:restartNumberingAfterBreak="0">
+  <w:abstractNum w:abstractNumId="20" w15:restartNumberingAfterBreak="0">
     <w:nsid w:val="58155A8A"/>
     <w:multiLevelType w:val="multilevel"/>
     <w:tmpl w:val="EE7A7A12"/>
@@ -10081,7 +11041,411 @@
       </w:pPr>
     </w:lvl>
   </w:abstractNum>
-  <w:abstractNum w:abstractNumId="18" w15:restartNumberingAfterBreak="0">
+  <w:abstractNum w:abstractNumId="21" w15:restartNumberingAfterBreak="0">
+    <w:nsid w:val="62970187"/>
+    <w:multiLevelType w:val="hybridMultilevel"/>
+    <w:tmpl w:val="5782B04E"/>
+    <w:lvl w:ilvl="0" w:tplc="0409000F">
+      <w:start w:val="1"/>
+      <w:numFmt w:val="decimal"/>
+      <w:lvlText w:val="%1."/>
+      <w:lvlJc w:val="left"/>
+      <w:pPr>
+        <w:ind w:left="720" w:hanging="360"/>
+      </w:pPr>
+      <w:rPr>
+        <w:rFonts w:hint="default"/>
+      </w:rPr>
+    </w:lvl>
+    <w:lvl w:ilvl="1" w:tplc="04090019" w:tentative="1">
+      <w:start w:val="1"/>
+      <w:numFmt w:val="lowerLetter"/>
+      <w:lvlText w:val="%2."/>
+      <w:lvlJc w:val="left"/>
+      <w:pPr>
+        <w:ind w:left="1440" w:hanging="360"/>
+      </w:pPr>
+    </w:lvl>
+    <w:lvl w:ilvl="2" w:tplc="0409001B" w:tentative="1">
+      <w:start w:val="1"/>
+      <w:numFmt w:val="lowerRoman"/>
+      <w:lvlText w:val="%3."/>
+      <w:lvlJc w:val="right"/>
+      <w:pPr>
+        <w:ind w:left="2160" w:hanging="180"/>
+      </w:pPr>
+    </w:lvl>
+    <w:lvl w:ilvl="3" w:tplc="0409000F" w:tentative="1">
+      <w:start w:val="1"/>
+      <w:numFmt w:val="decimal"/>
+      <w:lvlText w:val="%4."/>
+      <w:lvlJc w:val="left"/>
+      <w:pPr>
+        <w:ind w:left="2880" w:hanging="360"/>
+      </w:pPr>
+    </w:lvl>
+    <w:lvl w:ilvl="4" w:tplc="04090019" w:tentative="1">
+      <w:start w:val="1"/>
+      <w:numFmt w:val="lowerLetter"/>
+      <w:lvlText w:val="%5."/>
+      <w:lvlJc w:val="left"/>
+      <w:pPr>
+        <w:ind w:left="3600" w:hanging="360"/>
+      </w:pPr>
+    </w:lvl>
+    <w:lvl w:ilvl="5" w:tplc="0409001B" w:tentative="1">
+      <w:start w:val="1"/>
+      <w:numFmt w:val="lowerRoman"/>
+      <w:lvlText w:val="%6."/>
+      <w:lvlJc w:val="right"/>
+      <w:pPr>
+        <w:ind w:left="4320" w:hanging="180"/>
+      </w:pPr>
+    </w:lvl>
+    <w:lvl w:ilvl="6" w:tplc="0409000F" w:tentative="1">
+      <w:start w:val="1"/>
+      <w:numFmt w:val="decimal"/>
+      <w:lvlText w:val="%7."/>
+      <w:lvlJc w:val="left"/>
+      <w:pPr>
+        <w:ind w:left="5040" w:hanging="360"/>
+      </w:pPr>
+    </w:lvl>
+    <w:lvl w:ilvl="7" w:tplc="04090019" w:tentative="1">
+      <w:start w:val="1"/>
+      <w:numFmt w:val="lowerLetter"/>
+      <w:lvlText w:val="%8."/>
+      <w:lvlJc w:val="left"/>
+      <w:pPr>
+        <w:ind w:left="5760" w:hanging="360"/>
+      </w:pPr>
+    </w:lvl>
+    <w:lvl w:ilvl="8" w:tplc="0409001B" w:tentative="1">
+      <w:start w:val="1"/>
+      <w:numFmt w:val="lowerRoman"/>
+      <w:lvlText w:val="%9."/>
+      <w:lvlJc w:val="right"/>
+      <w:pPr>
+        <w:ind w:left="6480" w:hanging="180"/>
+      </w:pPr>
+    </w:lvl>
+  </w:abstractNum>
+  <w:abstractNum w:abstractNumId="22" w15:restartNumberingAfterBreak="0">
+    <w:nsid w:val="646B2183"/>
+    <w:multiLevelType w:val="hybridMultilevel"/>
+    <w:tmpl w:val="B7221930"/>
+    <w:lvl w:ilvl="0" w:tplc="04090003">
+      <w:start w:val="1"/>
+      <w:numFmt w:val="bullet"/>
+      <w:lvlText w:val="o"/>
+      <w:lvlJc w:val="left"/>
+      <w:pPr>
+        <w:ind w:left="720" w:hanging="360"/>
+      </w:pPr>
+      <w:rPr>
+        <w:rFonts w:ascii="Courier New" w:hAnsi="Courier New" w:cs="Courier New" w:hint="default"/>
+      </w:rPr>
+    </w:lvl>
+    <w:lvl w:ilvl="1" w:tplc="04090019" w:tentative="1">
+      <w:start w:val="1"/>
+      <w:numFmt w:val="lowerLetter"/>
+      <w:lvlText w:val="%2."/>
+      <w:lvlJc w:val="left"/>
+      <w:pPr>
+        <w:ind w:left="1440" w:hanging="360"/>
+      </w:pPr>
+    </w:lvl>
+    <w:lvl w:ilvl="2" w:tplc="0409001B" w:tentative="1">
+      <w:start w:val="1"/>
+      <w:numFmt w:val="lowerRoman"/>
+      <w:lvlText w:val="%3."/>
+      <w:lvlJc w:val="right"/>
+      <w:pPr>
+        <w:ind w:left="2160" w:hanging="180"/>
+      </w:pPr>
+    </w:lvl>
+    <w:lvl w:ilvl="3" w:tplc="0409000F" w:tentative="1">
+      <w:start w:val="1"/>
+      <w:numFmt w:val="decimal"/>
+      <w:lvlText w:val="%4."/>
+      <w:lvlJc w:val="left"/>
+      <w:pPr>
+        <w:ind w:left="2880" w:hanging="360"/>
+      </w:pPr>
+    </w:lvl>
+    <w:lvl w:ilvl="4" w:tplc="04090019" w:tentative="1">
+      <w:start w:val="1"/>
+      <w:numFmt w:val="lowerLetter"/>
+      <w:lvlText w:val="%5."/>
+      <w:lvlJc w:val="left"/>
+      <w:pPr>
+        <w:ind w:left="3600" w:hanging="360"/>
+      </w:pPr>
+    </w:lvl>
+    <w:lvl w:ilvl="5" w:tplc="0409001B" w:tentative="1">
+      <w:start w:val="1"/>
+      <w:numFmt w:val="lowerRoman"/>
+      <w:lvlText w:val="%6."/>
+      <w:lvlJc w:val="right"/>
+      <w:pPr>
+        <w:ind w:left="4320" w:hanging="180"/>
+      </w:pPr>
+    </w:lvl>
+    <w:lvl w:ilvl="6" w:tplc="0409000F" w:tentative="1">
+      <w:start w:val="1"/>
+      <w:numFmt w:val="decimal"/>
+      <w:lvlText w:val="%7."/>
+      <w:lvlJc w:val="left"/>
+      <w:pPr>
+        <w:ind w:left="5040" w:hanging="360"/>
+      </w:pPr>
+    </w:lvl>
+    <w:lvl w:ilvl="7" w:tplc="04090019" w:tentative="1">
+      <w:start w:val="1"/>
+      <w:numFmt w:val="lowerLetter"/>
+      <w:lvlText w:val="%8."/>
+      <w:lvlJc w:val="left"/>
+      <w:pPr>
+        <w:ind w:left="5760" w:hanging="360"/>
+      </w:pPr>
+    </w:lvl>
+    <w:lvl w:ilvl="8" w:tplc="0409001B" w:tentative="1">
+      <w:start w:val="1"/>
+      <w:numFmt w:val="lowerRoman"/>
+      <w:lvlText w:val="%9."/>
+      <w:lvlJc w:val="right"/>
+      <w:pPr>
+        <w:ind w:left="6480" w:hanging="180"/>
+      </w:pPr>
+    </w:lvl>
+  </w:abstractNum>
+  <w:abstractNum w:abstractNumId="23" w15:restartNumberingAfterBreak="0">
+    <w:nsid w:val="6B723863"/>
+    <w:multiLevelType w:val="hybridMultilevel"/>
+    <w:tmpl w:val="7448865A"/>
+    <w:lvl w:ilvl="0" w:tplc="0409000D">
+      <w:start w:val="1"/>
+      <w:numFmt w:val="bullet"/>
+      <w:lvlText w:val=""/>
+      <w:lvlJc w:val="left"/>
+      <w:pPr>
+        <w:ind w:left="450" w:hanging="360"/>
+      </w:pPr>
+      <w:rPr>
+        <w:rFonts w:ascii="Wingdings" w:hAnsi="Wingdings" w:hint="default"/>
+      </w:rPr>
+    </w:lvl>
+    <w:lvl w:ilvl="1" w:tplc="04090003" w:tentative="1">
+      <w:start w:val="1"/>
+      <w:numFmt w:val="bullet"/>
+      <w:lvlText w:val="o"/>
+      <w:lvlJc w:val="left"/>
+      <w:pPr>
+        <w:ind w:left="1440" w:hanging="360"/>
+      </w:pPr>
+      <w:rPr>
+        <w:rFonts w:ascii="Courier New" w:hAnsi="Courier New" w:cs="Courier New" w:hint="default"/>
+      </w:rPr>
+    </w:lvl>
+    <w:lvl w:ilvl="2" w:tplc="04090005" w:tentative="1">
+      <w:start w:val="1"/>
+      <w:numFmt w:val="bullet"/>
+      <w:lvlText w:val=""/>
+      <w:lvlJc w:val="left"/>
+      <w:pPr>
+        <w:ind w:left="2160" w:hanging="360"/>
+      </w:pPr>
+      <w:rPr>
+        <w:rFonts w:ascii="Wingdings" w:hAnsi="Wingdings" w:hint="default"/>
+      </w:rPr>
+    </w:lvl>
+    <w:lvl w:ilvl="3" w:tplc="04090001" w:tentative="1">
+      <w:start w:val="1"/>
+      <w:numFmt w:val="bullet"/>
+      <w:lvlText w:val=""/>
+      <w:lvlJc w:val="left"/>
+      <w:pPr>
+        <w:ind w:left="2880" w:hanging="360"/>
+      </w:pPr>
+      <w:rPr>
+        <w:rFonts w:ascii="Symbol" w:hAnsi="Symbol" w:hint="default"/>
+      </w:rPr>
+    </w:lvl>
+    <w:lvl w:ilvl="4" w:tplc="04090003" w:tentative="1">
+      <w:start w:val="1"/>
+      <w:numFmt w:val="bullet"/>
+      <w:lvlText w:val="o"/>
+      <w:lvlJc w:val="left"/>
+      <w:pPr>
+        <w:ind w:left="3600" w:hanging="360"/>
+      </w:pPr>
+      <w:rPr>
+        <w:rFonts w:ascii="Courier New" w:hAnsi="Courier New" w:cs="Courier New" w:hint="default"/>
+      </w:rPr>
+    </w:lvl>
+    <w:lvl w:ilvl="5" w:tplc="04090005" w:tentative="1">
+      <w:start w:val="1"/>
+      <w:numFmt w:val="bullet"/>
+      <w:lvlText w:val=""/>
+      <w:lvlJc w:val="left"/>
+      <w:pPr>
+        <w:ind w:left="4320" w:hanging="360"/>
+      </w:pPr>
+      <w:rPr>
+        <w:rFonts w:ascii="Wingdings" w:hAnsi="Wingdings" w:hint="default"/>
+      </w:rPr>
+    </w:lvl>
+    <w:lvl w:ilvl="6" w:tplc="04090001" w:tentative="1">
+      <w:start w:val="1"/>
+      <w:numFmt w:val="bullet"/>
+      <w:lvlText w:val=""/>
+      <w:lvlJc w:val="left"/>
+      <w:pPr>
+        <w:ind w:left="5040" w:hanging="360"/>
+      </w:pPr>
+      <w:rPr>
+        <w:rFonts w:ascii="Symbol" w:hAnsi="Symbol" w:hint="default"/>
+      </w:rPr>
+    </w:lvl>
+    <w:lvl w:ilvl="7" w:tplc="04090003" w:tentative="1">
+      <w:start w:val="1"/>
+      <w:numFmt w:val="bullet"/>
+      <w:lvlText w:val="o"/>
+      <w:lvlJc w:val="left"/>
+      <w:pPr>
+        <w:ind w:left="5760" w:hanging="360"/>
+      </w:pPr>
+      <w:rPr>
+        <w:rFonts w:ascii="Courier New" w:hAnsi="Courier New" w:cs="Courier New" w:hint="default"/>
+      </w:rPr>
+    </w:lvl>
+    <w:lvl w:ilvl="8" w:tplc="04090005" w:tentative="1">
+      <w:start w:val="1"/>
+      <w:numFmt w:val="bullet"/>
+      <w:lvlText w:val=""/>
+      <w:lvlJc w:val="left"/>
+      <w:pPr>
+        <w:ind w:left="6480" w:hanging="360"/>
+      </w:pPr>
+      <w:rPr>
+        <w:rFonts w:ascii="Wingdings" w:hAnsi="Wingdings" w:hint="default"/>
+      </w:rPr>
+    </w:lvl>
+  </w:abstractNum>
+  <w:abstractNum w:abstractNumId="24" w15:restartNumberingAfterBreak="0">
+    <w:nsid w:val="773447C0"/>
+    <w:multiLevelType w:val="hybridMultilevel"/>
+    <w:tmpl w:val="4234334A"/>
+    <w:lvl w:ilvl="0" w:tplc="04090001">
+      <w:start w:val="1"/>
+      <w:numFmt w:val="bullet"/>
+      <w:lvlText w:val=""/>
+      <w:lvlJc w:val="left"/>
+      <w:pPr>
+        <w:ind w:left="1080" w:hanging="360"/>
+      </w:pPr>
+      <w:rPr>
+        <w:rFonts w:ascii="Symbol" w:hAnsi="Symbol" w:hint="default"/>
+      </w:rPr>
+    </w:lvl>
+    <w:lvl w:ilvl="1" w:tplc="04090003" w:tentative="1">
+      <w:start w:val="1"/>
+      <w:numFmt w:val="bullet"/>
+      <w:lvlText w:val="o"/>
+      <w:lvlJc w:val="left"/>
+      <w:pPr>
+        <w:ind w:left="1800" w:hanging="360"/>
+      </w:pPr>
+      <w:rPr>
+        <w:rFonts w:ascii="Courier New" w:hAnsi="Courier New" w:cs="Courier New" w:hint="default"/>
+      </w:rPr>
+    </w:lvl>
+    <w:lvl w:ilvl="2" w:tplc="04090005" w:tentative="1">
+      <w:start w:val="1"/>
+      <w:numFmt w:val="bullet"/>
+      <w:lvlText w:val=""/>
+      <w:lvlJc w:val="left"/>
+      <w:pPr>
+        <w:ind w:left="2520" w:hanging="360"/>
+      </w:pPr>
+      <w:rPr>
+        <w:rFonts w:ascii="Wingdings" w:hAnsi="Wingdings" w:hint="default"/>
+      </w:rPr>
+    </w:lvl>
+    <w:lvl w:ilvl="3" w:tplc="04090001" w:tentative="1">
+      <w:start w:val="1"/>
+      <w:numFmt w:val="bullet"/>
+      <w:lvlText w:val=""/>
+      <w:lvlJc w:val="left"/>
+      <w:pPr>
+        <w:ind w:left="3240" w:hanging="360"/>
+      </w:pPr>
+      <w:rPr>
+        <w:rFonts w:ascii="Symbol" w:hAnsi="Symbol" w:hint="default"/>
+      </w:rPr>
+    </w:lvl>
+    <w:lvl w:ilvl="4" w:tplc="04090003" w:tentative="1">
+      <w:start w:val="1"/>
+      <w:numFmt w:val="bullet"/>
+      <w:lvlText w:val="o"/>
+      <w:lvlJc w:val="left"/>
+      <w:pPr>
+        <w:ind w:left="3960" w:hanging="360"/>
+      </w:pPr>
+      <w:rPr>
+        <w:rFonts w:ascii="Courier New" w:hAnsi="Courier New" w:cs="Courier New" w:hint="default"/>
+      </w:rPr>
+    </w:lvl>
+    <w:lvl w:ilvl="5" w:tplc="04090005" w:tentative="1">
+      <w:start w:val="1"/>
+      <w:numFmt w:val="bullet"/>
+      <w:lvlText w:val=""/>
+      <w:lvlJc w:val="left"/>
+      <w:pPr>
+        <w:ind w:left="4680" w:hanging="360"/>
+      </w:pPr>
+      <w:rPr>
+        <w:rFonts w:ascii="Wingdings" w:hAnsi="Wingdings" w:hint="default"/>
+      </w:rPr>
+    </w:lvl>
+    <w:lvl w:ilvl="6" w:tplc="04090001" w:tentative="1">
+      <w:start w:val="1"/>
+      <w:numFmt w:val="bullet"/>
+      <w:lvlText w:val=""/>
+      <w:lvlJc w:val="left"/>
+      <w:pPr>
+        <w:ind w:left="5400" w:hanging="360"/>
+      </w:pPr>
+      <w:rPr>
+        <w:rFonts w:ascii="Symbol" w:hAnsi="Symbol" w:hint="default"/>
+      </w:rPr>
+    </w:lvl>
+    <w:lvl w:ilvl="7" w:tplc="04090003" w:tentative="1">
+      <w:start w:val="1"/>
+      <w:numFmt w:val="bullet"/>
+      <w:lvlText w:val="o"/>
+      <w:lvlJc w:val="left"/>
+      <w:pPr>
+        <w:ind w:left="6120" w:hanging="360"/>
+      </w:pPr>
+      <w:rPr>
+        <w:rFonts w:ascii="Courier New" w:hAnsi="Courier New" w:cs="Courier New" w:hint="default"/>
+      </w:rPr>
+    </w:lvl>
+    <w:lvl w:ilvl="8" w:tplc="04090005" w:tentative="1">
+      <w:start w:val="1"/>
+      <w:numFmt w:val="bullet"/>
+      <w:lvlText w:val=""/>
+      <w:lvlJc w:val="left"/>
+      <w:pPr>
+        <w:ind w:left="6840" w:hanging="360"/>
+      </w:pPr>
+      <w:rPr>
+        <w:rFonts w:ascii="Wingdings" w:hAnsi="Wingdings" w:hint="default"/>
+      </w:rPr>
+    </w:lvl>
+  </w:abstractNum>
+  <w:abstractNum w:abstractNumId="25" w15:restartNumberingAfterBreak="0">
     <w:nsid w:val="7ECA4DDE"/>
     <w:multiLevelType w:val="hybridMultilevel"/>
     <w:tmpl w:val="220478B4"/>
@@ -10168,7 +11532,7 @@
     </w:lvl>
   </w:abstractNum>
   <w:num w:numId="1">
-    <w:abstractNumId w:val="4"/>
+    <w:abstractNumId w:val="6"/>
   </w:num>
   <w:num w:numId="2">
     <w:abstractNumId w:val="0"/>
@@ -10177,22 +11541,22 @@
     <w:abstractNumId w:val="1"/>
   </w:num>
   <w:num w:numId="4">
+    <w:abstractNumId w:val="9"/>
+  </w:num>
+  <w:num w:numId="5">
     <w:abstractNumId w:val="7"/>
   </w:num>
-  <w:num w:numId="5">
+  <w:num w:numId="6">
     <w:abstractNumId w:val="5"/>
   </w:num>
-  <w:num w:numId="6">
-    <w:abstractNumId w:val="3"/>
-  </w:num>
   <w:num w:numId="7">
-    <w:abstractNumId w:val="18"/>
+    <w:abstractNumId w:val="25"/>
   </w:num>
   <w:num w:numId="8">
-    <w:abstractNumId w:val="10"/>
+    <w:abstractNumId w:val="12"/>
   </w:num>
   <w:num w:numId="9">
-    <w:abstractNumId w:val="4"/>
+    <w:abstractNumId w:val="6"/>
     <w:lvlOverride w:ilvl="0">
       <w:startOverride w:val="1"/>
     </w:lvlOverride>
@@ -10222,10 +11586,10 @@
     </w:lvlOverride>
   </w:num>
   <w:num w:numId="10">
-    <w:abstractNumId w:val="17"/>
+    <w:abstractNumId w:val="20"/>
   </w:num>
   <w:num w:numId="11">
-    <w:abstractNumId w:val="17"/>
+    <w:abstractNumId w:val="20"/>
     <w:lvlOverride w:ilvl="0"/>
     <w:lvlOverride w:ilvl="1"/>
     <w:lvlOverride w:ilvl="2"/>
@@ -10249,7 +11613,7 @@
     </w:lvlOverride>
   </w:num>
   <w:num w:numId="12">
-    <w:abstractNumId w:val="16"/>
+    <w:abstractNumId w:val="19"/>
     <w:lvlOverride w:ilvl="0">
       <w:startOverride w:val="1"/>
     </w:lvlOverride>
@@ -10279,43 +11643,64 @@
     </w:lvlOverride>
   </w:num>
   <w:num w:numId="13">
-    <w:abstractNumId w:val="2"/>
+    <w:abstractNumId w:val="4"/>
   </w:num>
   <w:num w:numId="14">
+    <w:abstractNumId w:val="16"/>
+  </w:num>
+  <w:num w:numId="15">
     <w:abstractNumId w:val="13"/>
   </w:num>
-  <w:num w:numId="15">
-    <w:abstractNumId w:val="11"/>
-  </w:num>
   <w:num w:numId="16">
-    <w:abstractNumId w:val="8"/>
+    <w:abstractNumId w:val="10"/>
   </w:num>
   <w:num w:numId="17">
-    <w:abstractNumId w:val="8"/>
+    <w:abstractNumId w:val="10"/>
     <w:lvlOverride w:ilvl="0">
       <w:startOverride w:val="1"/>
     </w:lvlOverride>
   </w:num>
   <w:num w:numId="18">
+    <w:abstractNumId w:val="8"/>
+  </w:num>
+  <w:num w:numId="19">
     <w:abstractNumId w:val="6"/>
   </w:num>
-  <w:num w:numId="19">
-    <w:abstractNumId w:val="4"/>
-  </w:num>
   <w:num w:numId="20">
-    <w:abstractNumId w:val="4"/>
+    <w:abstractNumId w:val="6"/>
   </w:num>
   <w:num w:numId="21">
-    <w:abstractNumId w:val="15"/>
+    <w:abstractNumId w:val="18"/>
   </w:num>
   <w:num w:numId="22">
-    <w:abstractNumId w:val="12"/>
+    <w:abstractNumId w:val="14"/>
   </w:num>
   <w:num w:numId="23">
-    <w:abstractNumId w:val="9"/>
+    <w:abstractNumId w:val="11"/>
   </w:num>
   <w:num w:numId="24">
-    <w:abstractNumId w:val="14"/>
+    <w:abstractNumId w:val="17"/>
+  </w:num>
+  <w:num w:numId="25">
+    <w:abstractNumId w:val="24"/>
+  </w:num>
+  <w:num w:numId="26">
+    <w:abstractNumId w:val="23"/>
+  </w:num>
+  <w:num w:numId="27">
+    <w:abstractNumId w:val="21"/>
+  </w:num>
+  <w:num w:numId="28">
+    <w:abstractNumId w:val="3"/>
+  </w:num>
+  <w:num w:numId="29">
+    <w:abstractNumId w:val="2"/>
+  </w:num>
+  <w:num w:numId="30">
+    <w:abstractNumId w:val="22"/>
+  </w:num>
+  <w:num w:numId="31">
+    <w:abstractNumId w:val="15"/>
   </w:num>
 </w:numbering>
 </file>
@@ -11435,6 +12820,22 @@
       <w:szCs w:val="20"/>
     </w:rPr>
   </w:style>
+  <w:style w:type="paragraph" w:styleId="NormalWeb">
+    <w:name w:val="Normal (Web)"/>
+    <w:basedOn w:val="Normal"/>
+    <w:uiPriority w:val="99"/>
+    <w:semiHidden/>
+    <w:unhideWhenUsed/>
+    <w:rsid w:val="001F6F7F"/>
+    <w:pPr>
+      <w:widowControl/>
+      <w:spacing w:before="100" w:beforeAutospacing="1" w:after="100" w:afterAutospacing="1" w:line="240" w:lineRule="auto"/>
+    </w:pPr>
+    <w:rPr>
+      <w:sz w:val="24"/>
+      <w:szCs w:val="24"/>
+    </w:rPr>
+  </w:style>
 </w:styles>
 </file>
 
@@ -11734,19 +13135,10 @@
 </file>
 
 <file path=customXml/item1.xml><?xml version="1.0" encoding="utf-8"?>
-<?mso-contentType ?>
-<FormTemplates xmlns="http://schemas.microsoft.com/sharepoint/v3/contenttype/forms">
-  <Display>DocumentLibraryForm</Display>
-  <Edit>DocumentLibraryForm</Edit>
-  <New>DocumentLibraryForm</New>
-</FormTemplates>
+<b:Sources xmlns:b="http://schemas.openxmlformats.org/officeDocument/2006/bibliography" xmlns="http://schemas.openxmlformats.org/officeDocument/2006/bibliography" SelectedStyle="\APASixthEditionOfficeOnline.xsl" StyleName="APA" Version="6"/>
 </file>
 
 <file path=customXml/item2.xml><?xml version="1.0" encoding="utf-8"?>
-<b:Sources xmlns:b="http://schemas.openxmlformats.org/officeDocument/2006/bibliography" xmlns="http://schemas.openxmlformats.org/officeDocument/2006/bibliography" SelectedStyle="\APASixthEditionOfficeOnline.xsl" StyleName="APA" Version="6"/>
-</file>
-
-<file path=customXml/item3.xml><?xml version="1.0" encoding="utf-8"?>
 <ct:contentTypeSchema xmlns:ct="http://schemas.microsoft.com/office/2006/metadata/contentType" xmlns:ma="http://schemas.microsoft.com/office/2006/metadata/properties/metaAttributes" ct:_="" ma:_="" ma:contentTypeName="Document" ma:contentTypeID="0x010100B3483E581E535547A5C5133F57803043" ma:contentTypeVersion="7" ma:contentTypeDescription="Create a new document." ma:contentTypeScope="" ma:versionID="26f0e3c34181377a2b428b97b0aacf58">
   <xsd:schema xmlns:xsd="http://www.w3.org/2001/XMLSchema" xmlns:xs="http://www.w3.org/2001/XMLSchema" xmlns:p="http://schemas.microsoft.com/office/2006/metadata/properties" xmlns:ns2="0a074a96-e172-4849-a42b-0522bc04182b" xmlns:ns3="7f0dcb33-685e-48d8-b644-2ef2786c1229" targetNamespace="http://schemas.microsoft.com/office/2006/metadata/properties" ma:root="true" ma:fieldsID="c6eeec6c9df2cadb2fce64bd00511549" ns2:_="" ns3:_="">
     <xsd:import namespace="0a074a96-e172-4849-a42b-0522bc04182b"/>
@@ -11931,7 +13323,7 @@
 </ct:contentTypeSchema>
 </file>
 
-<file path=customXml/item4.xml><?xml version="1.0" encoding="utf-8"?>
+<file path=customXml/item3.xml><?xml version="1.0" encoding="utf-8"?>
 <p:properties xmlns:p="http://schemas.microsoft.com/office/2006/metadata/properties" xmlns:xsi="http://www.w3.org/2001/XMLSchema-instance" xmlns:pc="http://schemas.microsoft.com/office/infopath/2007/PartnerControls">
   <documentManagement>
     <SharedWithUsers xmlns="7f0dcb33-685e-48d8-b644-2ef2786c1229">
@@ -11945,15 +13337,16 @@
 </p:properties>
 </file>
 
-<file path=customXml/itemProps1.xml><?xml version="1.0" encoding="utf-8"?>
-<ds:datastoreItem xmlns:ds="http://schemas.openxmlformats.org/officeDocument/2006/customXml" ds:itemID="{CEAD825D-2413-46BA-BB1F-DCE637B19B0C}">
-  <ds:schemaRefs>
-    <ds:schemaRef ds:uri="http://schemas.microsoft.com/sharepoint/v3/contenttype/forms"/>
-  </ds:schemaRefs>
-</ds:datastoreItem>
+<file path=customXml/item4.xml><?xml version="1.0" encoding="utf-8"?>
+<?mso-contentType ?>
+<FormTemplates xmlns="http://schemas.microsoft.com/sharepoint/v3/contenttype/forms">
+  <Display>DocumentLibraryForm</Display>
+  <Edit>DocumentLibraryForm</Edit>
+  <New>DocumentLibraryForm</New>
+</FormTemplates>
 </file>
 
-<file path=customXml/itemProps2.xml><?xml version="1.0" encoding="utf-8"?>
+<file path=customXml/itemProps1.xml><?xml version="1.0" encoding="utf-8"?>
 <ds:datastoreItem xmlns:ds="http://schemas.openxmlformats.org/officeDocument/2006/customXml" ds:itemID="{AD9F4D57-9471-49E7-873F-B6B658C016CF}">
   <ds:schemaRefs>
     <ds:schemaRef ds:uri="http://schemas.openxmlformats.org/officeDocument/2006/bibliography"/>
@@ -11961,7 +13354,7 @@
 </ds:datastoreItem>
 </file>
 
-<file path=customXml/itemProps3.xml><?xml version="1.0" encoding="utf-8"?>
+<file path=customXml/itemProps2.xml><?xml version="1.0" encoding="utf-8"?>
 <ds:datastoreItem xmlns:ds="http://schemas.openxmlformats.org/officeDocument/2006/customXml" ds:itemID="{2240CE2F-0274-489A-BA80-8887BFB6B269}">
   <ds:schemaRefs>
     <ds:schemaRef ds:uri="http://schemas.microsoft.com/office/2006/metadata/contentType"/>
@@ -11980,7 +13373,7 @@
 </ds:datastoreItem>
 </file>
 
-<file path=customXml/itemProps4.xml><?xml version="1.0" encoding="utf-8"?>
+<file path=customXml/itemProps3.xml><?xml version="1.0" encoding="utf-8"?>
 <ds:datastoreItem xmlns:ds="http://schemas.openxmlformats.org/officeDocument/2006/customXml" ds:itemID="{E4B4D352-B35B-4B3A-95D2-902933709BD2}">
   <ds:schemaRefs>
     <ds:schemaRef ds:uri="http://schemas.microsoft.com/office/2006/metadata/properties"/>
@@ -11988,4 +13381,12 @@
     <ds:schemaRef ds:uri="7f0dcb33-685e-48d8-b644-2ef2786c1229"/>
   </ds:schemaRefs>
 </ds:datastoreItem>
+</file>
+
+<file path=customXml/itemProps4.xml><?xml version="1.0" encoding="utf-8"?>
+<ds:datastoreItem xmlns:ds="http://schemas.openxmlformats.org/officeDocument/2006/customXml" ds:itemID="{CEAD825D-2413-46BA-BB1F-DCE637B19B0C}">
+  <ds:schemaRefs>
+    <ds:schemaRef ds:uri="http://schemas.microsoft.com/sharepoint/v3/contenttype/forms"/>
+  </ds:schemaRefs>
+</ds:datastoreItem>
 </file>
</xml_diff>